<commit_message>
avance marco de trabajpo
</commit_message>
<xml_diff>
--- a/PERFIL.docx
+++ b/PERFIL.docx
@@ -83,7 +83,7 @@
           <w:noProof/>
         </w:rPr>
         <w:drawing>
-          <wp:anchor distT="0" distB="0" distL="114300" distR="114300" simplePos="0" relativeHeight="251652608" behindDoc="0" locked="0" layoutInCell="1" allowOverlap="1" wp14:anchorId="77B12D15" wp14:editId="24272704">
+          <wp:anchor distT="0" distB="0" distL="114300" distR="114300" simplePos="0" relativeHeight="251651584" behindDoc="0" locked="0" layoutInCell="1" allowOverlap="1" wp14:anchorId="77B12D15" wp14:editId="62434256">
             <wp:simplePos x="0" y="0"/>
             <wp:positionH relativeFrom="column">
               <wp:posOffset>2072640</wp:posOffset>
@@ -878,7 +878,7 @@
           <w:noProof/>
         </w:rPr>
         <w:drawing>
-          <wp:anchor distT="0" distB="0" distL="114300" distR="114300" simplePos="0" relativeHeight="251653632" behindDoc="0" locked="0" layoutInCell="1" allowOverlap="1" wp14:anchorId="2CF49517" wp14:editId="0D1097C7">
+          <wp:anchor distT="0" distB="0" distL="114300" distR="114300" simplePos="0" relativeHeight="251652608" behindDoc="0" locked="0" layoutInCell="1" allowOverlap="1" wp14:anchorId="2CF49517" wp14:editId="4954B92E">
             <wp:simplePos x="0" y="0"/>
             <wp:positionH relativeFrom="column">
               <wp:posOffset>862414</wp:posOffset>
@@ -1019,6 +1019,18 @@
                       <w:color w:val="000000" w:themeColor="text1"/>
                     </w:rPr>
                     <w:t xml:space="preserve">Figura </w:t>
+                  </w:r>
+                  <w:r>
+                    <w:rPr>
+                      <w:color w:val="000000" w:themeColor="text1"/>
+                    </w:rPr>
+                    <w:t>1</w:t>
+                  </w:r>
+                  <w:r>
+                    <w:rPr>
+                      <w:color w:val="000000" w:themeColor="text1"/>
+                    </w:rPr>
+                    <w:t>.</w:t>
                   </w:r>
                   <w:r>
                     <w:rPr>
@@ -1313,7 +1325,7 @@
           <w:noProof/>
         </w:rPr>
         <w:drawing>
-          <wp:anchor distT="0" distB="0" distL="114300" distR="114300" simplePos="0" relativeHeight="251655680" behindDoc="1" locked="0" layoutInCell="1" allowOverlap="1" wp14:anchorId="41623E03" wp14:editId="73C53845">
+          <wp:anchor distT="0" distB="0" distL="114300" distR="114300" simplePos="0" relativeHeight="251653632" behindDoc="1" locked="0" layoutInCell="1" allowOverlap="1" wp14:anchorId="41623E03" wp14:editId="5250EEAE">
             <wp:simplePos x="0" y="0"/>
             <wp:positionH relativeFrom="column">
               <wp:posOffset>293154</wp:posOffset>
@@ -1373,13 +1385,8 @@
         </w:drawing>
       </w:r>
       <w:r>
-        <w:t xml:space="preserve">Ellos también realizaron un estudio de campo basado en entrevistas donde se generó las siguientes tablas, identificando la aplicación, uso y desarrollo de </w:t>
-      </w:r>
-      <w:proofErr w:type="spellStart"/>
-      <w:r>
-        <w:t>TIC’s</w:t>
-      </w:r>
-      <w:proofErr w:type="spellEnd"/>
+        <w:t>Ellos también realizaron un estudio de campo basado en entrevistas donde se generó las siguientes tablas, identificando la aplicación, uso y desarrollo de TIC’s</w:t>
+      </w:r>
       <w:r>
         <w:rPr>
           <w:rStyle w:val="Refdenotaalpie"/>
@@ -3550,10 +3557,7 @@
         <w:t xml:space="preserve">El desarrollo del Sistema de Administración de historias clínicas es </w:t>
       </w:r>
       <w:r>
-        <w:t>económicamente</w:t>
-      </w:r>
-      <w:r>
-        <w:t xml:space="preserve"> </w:t>
+        <w:t xml:space="preserve">económicamente </w:t>
       </w:r>
       <w:r>
         <w:t>justificable, ya que se reducirá los gastos de materiales (hojas de papel, folders, formularios para las historias clínicas y muebles de oficina)</w:t>
@@ -4133,7 +4137,9 @@
     <w:p>
       <w:pPr>
         <w:ind w:left="360"/>
-      </w:pPr>
+        <w:jc w:val="both"/>
+      </w:pPr>
+      <w:bookmarkStart w:id="4" w:name="_Hlk119914296"/>
       <w:r>
         <w:t xml:space="preserve">El </w:t>
       </w:r>
@@ -4153,13 +4159,14 @@
         <w:t>)</w:t>
       </w:r>
       <w:r>
-        <w:t xml:space="preserve"> </w:t>
-      </w:r>
-      <w:r>
-        <w:t>que describe</w:t>
-      </w:r>
-      <w:r>
-        <w:t xml:space="preserve"> un enfoque simple y fácil de entender para desarrollar software de aplicaciones comerciales utilizando técnicas y conceptos ágiles y, al mismo tiempo, mantenerse fiel a RUP</w:t>
+        <w:t xml:space="preserve"> que describe</w:t>
+      </w:r>
+      <w:r>
+        <w:t xml:space="preserve"> un enfoque simple y fácil </w:t>
+      </w:r>
+      <w:bookmarkEnd w:id="4"/>
+      <w:r>
+        <w:t>de entender para desarrollar software de aplicaciones comerciales utilizando técnicas y conceptos ágiles y, al mismo tiempo, mantenerse fiel a RUP</w:t>
       </w:r>
       <w:r>
         <w:t xml:space="preserve"> (</w:t>
@@ -4174,9 +4181,16 @@
     <w:p>
       <w:pPr>
         <w:ind w:left="360"/>
-      </w:pPr>
-      <w:r>
-        <w:t>La metodología AUP cuenta con las siguientes fases:</w:t>
+        <w:jc w:val="both"/>
+      </w:pPr>
+      <w:r>
+        <w:t xml:space="preserve">La metodología AUP cuenta con </w:t>
+      </w:r>
+      <w:r>
+        <w:t xml:space="preserve">cuatro fases que transcurren de manera consecutiva y son </w:t>
+      </w:r>
+      <w:r>
+        <w:t>las siguientes:</w:t>
       </w:r>
     </w:p>
     <w:p>
@@ -4186,9 +4200,16 @@
           <w:ilvl w:val="0"/>
           <w:numId w:val="26"/>
         </w:numPr>
-      </w:pPr>
-      <w:r>
-        <w:t>Comienzo (</w:t>
+        <w:jc w:val="both"/>
+      </w:pPr>
+      <w:r>
+        <w:t>Co</w:t>
+      </w:r>
+      <w:r>
+        <w:t>ncepción</w:t>
+      </w:r>
+      <w:r>
+        <w:t xml:space="preserve"> (</w:t>
       </w:r>
       <w:r>
         <w:t>Inception</w:t>
@@ -4204,6 +4225,7 @@
           <w:ilvl w:val="0"/>
           <w:numId w:val="26"/>
         </w:numPr>
+        <w:jc w:val="both"/>
       </w:pPr>
       <w:r>
         <w:t>Elaboración (</w:t>
@@ -4222,6 +4244,7 @@
           <w:ilvl w:val="0"/>
           <w:numId w:val="26"/>
         </w:numPr>
+        <w:jc w:val="both"/>
       </w:pPr>
       <w:r>
         <w:t>Construcción (</w:t>
@@ -4240,6 +4263,7 @@
           <w:ilvl w:val="0"/>
           <w:numId w:val="26"/>
         </w:numPr>
+        <w:jc w:val="both"/>
       </w:pPr>
       <w:r>
         <w:rPr>
@@ -4262,7 +4286,13 @@
                     <w:rPr>
                       <w:color w:val="auto"/>
                     </w:rPr>
-                    <w:t>Figura 6.</w:t>
+                    <w:t>Figura 6</w:t>
+                  </w:r>
+                  <w:r>
+                    <w:rPr>
+                      <w:color w:val="auto"/>
+                    </w:rPr>
+                    <w:t>.</w:t>
                   </w:r>
                   <w:r>
                     <w:rPr>
@@ -4326,7 +4356,7 @@
           <w:noProof/>
         </w:rPr>
         <w:drawing>
-          <wp:anchor distT="0" distB="0" distL="114300" distR="114300" simplePos="0" relativeHeight="251658240" behindDoc="1" locked="0" layoutInCell="1" allowOverlap="1" wp14:anchorId="32AC7D40" wp14:editId="509B602B">
+          <wp:anchor distT="0" distB="0" distL="114300" distR="114300" simplePos="0" relativeHeight="251655680" behindDoc="1" locked="0" layoutInCell="1" allowOverlap="1" wp14:anchorId="32AC7D40" wp14:editId="3819EF2D">
             <wp:simplePos x="0" y="0"/>
             <wp:positionH relativeFrom="column">
               <wp:posOffset>0</wp:posOffset>
@@ -4395,8 +4425,146 @@
     <w:p>
       <w:pPr>
         <w:pStyle w:val="Prrafodelista"/>
-        <w:ind w:left="1080"/>
-      </w:pPr>
+        <w:ind w:left="284"/>
+        <w:jc w:val="both"/>
+      </w:pPr>
+      <w:r>
+        <w:lastRenderedPageBreak/>
+        <w:t>La metodología cuenta con disciplinas qu</w:t>
+      </w:r>
+      <w:r>
+        <w:t xml:space="preserve">e son ejecutadas por los miembros del equipo de desarrollo, mediante actividades que ayudan a alcanzar el producto según las necesidades del </w:t>
+      </w:r>
+      <w:r>
+        <w:t>cliente. Las disciplinas son las siguientes:</w:t>
+      </w:r>
+    </w:p>
+    <w:p>
+      <w:pPr>
+        <w:pStyle w:val="Prrafodelista"/>
+        <w:numPr>
+          <w:ilvl w:val="0"/>
+          <w:numId w:val="27"/>
+        </w:numPr>
+        <w:jc w:val="both"/>
+      </w:pPr>
+      <w:r>
+        <w:t>Modelo (Model)</w:t>
+      </w:r>
+    </w:p>
+    <w:p>
+      <w:pPr>
+        <w:pStyle w:val="Prrafodelista"/>
+        <w:numPr>
+          <w:ilvl w:val="0"/>
+          <w:numId w:val="27"/>
+        </w:numPr>
+        <w:jc w:val="both"/>
+      </w:pPr>
+      <w:r>
+        <w:t>Aplicación (</w:t>
+      </w:r>
+      <w:r>
+        <w:t>Implementation</w:t>
+      </w:r>
+      <w:r>
+        <w:t>)</w:t>
+      </w:r>
+    </w:p>
+    <w:p>
+      <w:pPr>
+        <w:pStyle w:val="Prrafodelista"/>
+        <w:numPr>
+          <w:ilvl w:val="0"/>
+          <w:numId w:val="27"/>
+        </w:numPr>
+        <w:jc w:val="both"/>
+      </w:pPr>
+      <w:r>
+        <w:t>Prueba (Test)</w:t>
+      </w:r>
+    </w:p>
+    <w:p>
+      <w:pPr>
+        <w:pStyle w:val="Prrafodelista"/>
+        <w:numPr>
+          <w:ilvl w:val="0"/>
+          <w:numId w:val="27"/>
+        </w:numPr>
+        <w:jc w:val="both"/>
+      </w:pPr>
+      <w:r>
+        <w:t>Despliegue (</w:t>
+      </w:r>
+      <w:r>
+        <w:t>Deployment</w:t>
+      </w:r>
+      <w:r>
+        <w:t>)</w:t>
+      </w:r>
+    </w:p>
+    <w:p>
+      <w:pPr>
+        <w:pStyle w:val="Prrafodelista"/>
+        <w:numPr>
+          <w:ilvl w:val="0"/>
+          <w:numId w:val="27"/>
+        </w:numPr>
+        <w:jc w:val="both"/>
+      </w:pPr>
+      <w:r>
+        <w:t>Gestión de configuración</w:t>
+      </w:r>
+      <w:r>
+        <w:t xml:space="preserve"> (</w:t>
+      </w:r>
+      <w:r>
+        <w:t>Configuration Management</w:t>
+      </w:r>
+      <w:r>
+        <w:t>)</w:t>
+      </w:r>
+    </w:p>
+    <w:p>
+      <w:pPr>
+        <w:pStyle w:val="Prrafodelista"/>
+        <w:numPr>
+          <w:ilvl w:val="0"/>
+          <w:numId w:val="27"/>
+        </w:numPr>
+        <w:jc w:val="both"/>
+      </w:pPr>
+      <w:r>
+        <w:t>Gestión de proyectos</w:t>
+      </w:r>
+      <w:r>
+        <w:t xml:space="preserve"> (</w:t>
+      </w:r>
+      <w:r>
+        <w:t>Project Management</w:t>
+      </w:r>
+      <w:r>
+        <w:t>)</w:t>
+      </w:r>
+    </w:p>
+    <w:p>
+      <w:pPr>
+        <w:pStyle w:val="Prrafodelista"/>
+        <w:numPr>
+          <w:ilvl w:val="0"/>
+          <w:numId w:val="27"/>
+        </w:numPr>
+        <w:jc w:val="both"/>
+      </w:pPr>
+      <w:r>
+        <w:t>Entorno (</w:t>
+      </w:r>
+      <w:r>
+        <w:t>Environment</w:t>
+      </w:r>
+      <w:r>
+        <w:t>)</w:t>
+      </w:r>
     </w:p>
     <w:p>
       <w:pPr>
@@ -4548,17 +4716,122 @@
     <w:p>
       <w:pPr>
         <w:pStyle w:val="Prrafodelista"/>
-        <w:keepNext/>
-        <w:keepLines/>
+        <w:numPr>
+          <w:ilvl w:val="0"/>
+          <w:numId w:val="30"/>
+        </w:numPr>
+        <w:contextualSpacing w:val="0"/>
+        <w:outlineLvl w:val="1"/>
+        <w:rPr>
+          <w:rFonts w:ascii="Calibri" w:hAnsi="Calibri" w:cs="Times New Roman"/>
+          <w:b/>
+          <w:vanish/>
+          <w:sz w:val="24"/>
+          <w:szCs w:val="24"/>
+        </w:rPr>
+      </w:pPr>
+    </w:p>
+    <w:p>
+      <w:pPr>
+        <w:pStyle w:val="Prrafodelista"/>
+        <w:numPr>
+          <w:ilvl w:val="0"/>
+          <w:numId w:val="30"/>
+        </w:numPr>
+        <w:contextualSpacing w:val="0"/>
+        <w:outlineLvl w:val="1"/>
+        <w:rPr>
+          <w:rFonts w:ascii="Calibri" w:hAnsi="Calibri" w:cs="Times New Roman"/>
+          <w:b/>
+          <w:vanish/>
+          <w:sz w:val="24"/>
+          <w:szCs w:val="24"/>
+        </w:rPr>
+      </w:pPr>
+    </w:p>
+    <w:p>
+      <w:pPr>
+        <w:pStyle w:val="Prrafodelista"/>
+        <w:numPr>
+          <w:ilvl w:val="0"/>
+          <w:numId w:val="30"/>
+        </w:numPr>
+        <w:contextualSpacing w:val="0"/>
+        <w:outlineLvl w:val="1"/>
+        <w:rPr>
+          <w:rFonts w:ascii="Calibri" w:hAnsi="Calibri" w:cs="Times New Roman"/>
+          <w:b/>
+          <w:vanish/>
+          <w:sz w:val="24"/>
+          <w:szCs w:val="24"/>
+        </w:rPr>
+      </w:pPr>
+    </w:p>
+    <w:p>
+      <w:pPr>
+        <w:pStyle w:val="Prrafodelista"/>
+        <w:numPr>
+          <w:ilvl w:val="0"/>
+          <w:numId w:val="30"/>
+        </w:numPr>
+        <w:contextualSpacing w:val="0"/>
+        <w:outlineLvl w:val="1"/>
+        <w:rPr>
+          <w:rFonts w:ascii="Calibri" w:hAnsi="Calibri" w:cs="Times New Roman"/>
+          <w:b/>
+          <w:vanish/>
+          <w:sz w:val="24"/>
+          <w:szCs w:val="24"/>
+        </w:rPr>
+      </w:pPr>
+    </w:p>
+    <w:p>
+      <w:pPr>
+        <w:pStyle w:val="Prrafodelista"/>
+        <w:numPr>
+          <w:ilvl w:val="0"/>
+          <w:numId w:val="30"/>
+        </w:numPr>
+        <w:contextualSpacing w:val="0"/>
+        <w:outlineLvl w:val="1"/>
+        <w:rPr>
+          <w:rFonts w:ascii="Calibri" w:hAnsi="Calibri" w:cs="Times New Roman"/>
+          <w:b/>
+          <w:vanish/>
+          <w:sz w:val="24"/>
+          <w:szCs w:val="24"/>
+        </w:rPr>
+      </w:pPr>
+    </w:p>
+    <w:p>
+      <w:pPr>
+        <w:pStyle w:val="Prrafodelista"/>
+        <w:numPr>
+          <w:ilvl w:val="0"/>
+          <w:numId w:val="30"/>
+        </w:numPr>
+        <w:contextualSpacing w:val="0"/>
+        <w:outlineLvl w:val="1"/>
+        <w:rPr>
+          <w:rFonts w:ascii="Calibri" w:hAnsi="Calibri" w:cs="Times New Roman"/>
+          <w:b/>
+          <w:vanish/>
+          <w:sz w:val="24"/>
+          <w:szCs w:val="24"/>
+        </w:rPr>
+      </w:pPr>
+    </w:p>
+    <w:p>
+      <w:pPr>
+        <w:pStyle w:val="Prrafodelista"/>
         <w:numPr>
           <w:ilvl w:val="1"/>
-          <w:numId w:val="22"/>
+          <w:numId w:val="30"/>
         </w:numPr>
-        <w:spacing w:before="40" w:after="0"/>
         <w:contextualSpacing w:val="0"/>
-        <w:outlineLvl w:val="2"/>
-        <w:rPr>
-          <w:rFonts w:ascii="Calibri" w:eastAsiaTheme="majorEastAsia" w:hAnsi="Calibri" w:cstheme="majorBidi"/>
+        <w:outlineLvl w:val="1"/>
+        <w:rPr>
+          <w:rFonts w:ascii="Calibri" w:hAnsi="Calibri" w:cs="Times New Roman"/>
           <w:b/>
           <w:vanish/>
           <w:sz w:val="24"/>
@@ -4568,14 +4841,249 @@
     </w:p>
     <w:p>
       <w:pPr>
-        <w:pStyle w:val="Ttulo3"/>
+        <w:pStyle w:val="Ttulo2"/>
         <w:numPr>
-          <w:ilvl w:val="2"/>
-          <w:numId w:val="22"/>
+          <w:ilvl w:val="1"/>
+          <w:numId w:val="30"/>
         </w:numPr>
-      </w:pPr>
-      <w:r>
-        <w:t>LENGUAJE DE MODELAFO UNIFICADO</w:t>
+        <w:spacing w:before="240" w:after="0" w:line="360" w:lineRule="auto"/>
+      </w:pPr>
+      <w:r>
+        <w:t>LENGUAJE DE MODELA</w:t>
+      </w:r>
+      <w:r>
+        <w:t>D</w:t>
+      </w:r>
+      <w:r>
+        <w:t>O UNIFICADO</w:t>
+      </w:r>
+      <w:r>
+        <w:t xml:space="preserve"> (UML)</w:t>
+      </w:r>
+    </w:p>
+    <w:p>
+      <w:pPr>
+        <w:ind w:left="360"/>
+        <w:jc w:val="both"/>
+      </w:pPr>
+      <w:r>
+        <w:t>El lenguaje unificado de modelado (UML) es el lenguaje gráfico destinado al modelado de sistemas de software y procesos orientado a objetos.</w:t>
+      </w:r>
+    </w:p>
+    <w:p>
+      <w:pPr>
+        <w:ind w:left="360"/>
+        <w:jc w:val="both"/>
+      </w:pPr>
+      <w:r>
+        <w:t>Los principales objetivos de UML es visualizar, especificar, construir y documentar los procesos de desarrollo y creación de un proyecto.</w:t>
+      </w:r>
+      <w:r>
+        <w:t xml:space="preserve"> Y es importante tener en cuenta que UML es un lenguaje </w:t>
+      </w:r>
+      <w:r>
+        <w:t>de modelado estándar y no así un proceso o método de desarrollo de software, es independiente por lo que puede aplicarse en diferentes procesos.</w:t>
+      </w:r>
+    </w:p>
+    <w:p>
+      <w:pPr>
+        <w:ind w:left="360"/>
+        <w:jc w:val="both"/>
+      </w:pPr>
+      <w:r>
+        <w:t xml:space="preserve">A </w:t>
+      </w:r>
+      <w:r>
+        <w:t>continuación,</w:t>
+      </w:r>
+      <w:r>
+        <w:t xml:space="preserve"> se muestra la </w:t>
+      </w:r>
+      <w:r>
+        <w:t xml:space="preserve">clasificación de diagramas </w:t>
+      </w:r>
+      <w:r>
+        <w:t>UML</w:t>
+      </w:r>
+      <w:r>
+        <w:t xml:space="preserve">: </w:t>
+      </w:r>
+    </w:p>
+    <w:p>
+      <w:pPr>
+        <w:keepNext/>
+        <w:ind w:left="360"/>
+        <w:jc w:val="center"/>
+      </w:pPr>
+      <w:r>
+        <w:rPr>
+          <w:noProof/>
+        </w:rPr>
+        <w:drawing>
+          <wp:inline distT="0" distB="0" distL="0" distR="0" wp14:anchorId="3AA9B163" wp14:editId="0A388BAA">
+            <wp:extent cx="4516341" cy="3619259"/>
+            <wp:effectExtent l="0" t="0" r="0" b="0"/>
+            <wp:docPr id="6" name="Imagen 6"/>
+            <wp:cNvGraphicFramePr>
+              <a:graphicFrameLocks xmlns:a="http://schemas.openxmlformats.org/drawingml/2006/main" noChangeAspect="1"/>
+            </wp:cNvGraphicFramePr>
+            <a:graphic xmlns:a="http://schemas.openxmlformats.org/drawingml/2006/main">
+              <a:graphicData uri="http://schemas.openxmlformats.org/drawingml/2006/picture">
+                <pic:pic xmlns:pic="http://schemas.openxmlformats.org/drawingml/2006/picture">
+                  <pic:nvPicPr>
+                    <pic:cNvPr id="0" name="Picture 11"/>
+                    <pic:cNvPicPr>
+                      <a:picLocks noChangeAspect="1" noChangeArrowheads="1"/>
+                    </pic:cNvPicPr>
+                  </pic:nvPicPr>
+                  <pic:blipFill>
+                    <a:blip r:embed="rId16">
+                      <a:extLst>
+                        <a:ext uri="{28A0092B-C50C-407E-A947-70E740481C1C}">
+                          <a14:useLocalDpi xmlns:a14="http://schemas.microsoft.com/office/drawing/2010/main" val="0"/>
+                        </a:ext>
+                      </a:extLst>
+                    </a:blip>
+                    <a:srcRect/>
+                    <a:stretch>
+                      <a:fillRect/>
+                    </a:stretch>
+                  </pic:blipFill>
+                  <pic:spPr bwMode="auto">
+                    <a:xfrm>
+                      <a:off x="0" y="0"/>
+                      <a:ext cx="4534845" cy="3634088"/>
+                    </a:xfrm>
+                    <a:prstGeom prst="rect">
+                      <a:avLst/>
+                    </a:prstGeom>
+                    <a:noFill/>
+                  </pic:spPr>
+                </pic:pic>
+              </a:graphicData>
+            </a:graphic>
+          </wp:inline>
+        </w:drawing>
+      </w:r>
+    </w:p>
+    <w:p>
+      <w:pPr>
+        <w:pStyle w:val="Descripcin"/>
+        <w:jc w:val="center"/>
+        <w:rPr>
+          <w:color w:val="auto"/>
+        </w:rPr>
+      </w:pPr>
+      <w:r>
+        <w:rPr>
+          <w:color w:val="auto"/>
+        </w:rPr>
+        <w:t>Figura 6.</w:t>
+      </w:r>
+      <w:r>
+        <w:rPr>
+          <w:color w:val="auto"/>
+        </w:rPr>
+        <w:t>2</w:t>
+      </w:r>
+      <w:r>
+        <w:rPr>
+          <w:color w:val="auto"/>
+        </w:rPr>
+        <w:t xml:space="preserve"> Clasificación de los diagramas UML</w:t>
+      </w:r>
+      <w:r>
+        <w:rPr>
+          <w:color w:val="auto"/>
+        </w:rPr>
+        <w:br/>
+        <w:t xml:space="preserve">Fuente: </w:t>
+      </w:r>
+      <w:r>
+        <w:rPr>
+          <w:color w:val="auto"/>
+        </w:rPr>
+        <w:t>(Todos los diagramas UML. Teor</w:t>
+      </w:r>
+      <w:r>
+        <w:rPr>
+          <w:rFonts w:ascii="Calibri" w:hAnsi="Calibri" w:cs="Calibri"/>
+          <w:color w:val="auto"/>
+        </w:rPr>
+        <w:t>í</w:t>
+      </w:r>
+      <w:r>
+        <w:rPr>
+          <w:color w:val="auto"/>
+        </w:rPr>
+        <w:t>a y ejemplos, 2022)</w:t>
+      </w:r>
+    </w:p>
+    <w:p>
+      <w:pPr>
+        <w:ind w:left="360"/>
+        <w:jc w:val="both"/>
+      </w:pPr>
+      <w:r>
+        <w:lastRenderedPageBreak/>
+        <w:t>C</w:t>
+      </w:r>
+      <w:r>
+        <w:t>ontiene elementos gráficos (nodos</w:t>
+      </w:r>
+      <w:r>
+        <w:t xml:space="preserve">) </w:t>
+      </w:r>
+      <w:r>
+        <w:t>conectados con aristas (</w:t>
+      </w:r>
+      <w:r>
+        <w:t>arcos</w:t>
+      </w:r>
+      <w:r>
+        <w:t>)</w:t>
+      </w:r>
+      <w:r>
+        <w:t xml:space="preserve"> </w:t>
+      </w:r>
+      <w:r>
+        <w:t>que representan elementos UML del sistema diseñado</w:t>
+      </w:r>
+      <w:r>
+        <w:t xml:space="preserve">. También pueden contener otro tipo de documentación de forma escrita, </w:t>
+      </w:r>
+      <w:r>
+        <w:t>para facilitar el proceso de documentación.</w:t>
+      </w:r>
+    </w:p>
+    <w:p>
+      <w:pPr>
+        <w:ind w:left="360"/>
+        <w:jc w:val="both"/>
+      </w:pPr>
+      <w:r>
+        <w:t xml:space="preserve">UML no impide mezclar diferentes tipos de diagramas, por ejemplo, para combinar elementos estructurales y de comportamiento para mostrar </w:t>
+      </w:r>
+      <w:r>
+        <w:t>un proceso</w:t>
+      </w:r>
+      <w:r>
+        <w:t xml:space="preserve"> de un caso de uso.</w:t>
+      </w:r>
+      <w:r>
+        <w:t xml:space="preserve"> Por lo tanto, </w:t>
+      </w:r>
+      <w:r>
+        <w:t xml:space="preserve">el uso de estas puede generar una documentación más amplia. Así mismo, </w:t>
+      </w:r>
+      <w:r>
+        <w:t xml:space="preserve">algunas herramientas UML restringen </w:t>
+      </w:r>
+      <w:r>
+        <w:t xml:space="preserve">algunos </w:t>
+      </w:r>
+      <w:r>
+        <w:t>elementos gráficos disponibles que pueden utilizarse cuando se trabaja con un tipo específico de diagrama.</w:t>
       </w:r>
     </w:p>
     <w:p>
@@ -4733,6 +5241,268 @@
       <w:r>
         <w:t>MARCO DE TRABAJO</w:t>
       </w:r>
+      <w:r>
+        <w:t xml:space="preserve"> KANBAN</w:t>
+      </w:r>
+    </w:p>
+    <w:p>
+      <w:pPr>
+        <w:ind w:left="360"/>
+        <w:jc w:val="both"/>
+      </w:pPr>
+      <w:r>
+        <w:t>Kanban es el nombre que se le da al método de gestión de flujo de trabajo, donde se trabaja sobre los roles y áreas de trabajo, promoviendo el liderazgo y compromiso del equipo</w:t>
+      </w:r>
+      <w:r>
+        <w:t>, facilitando la visibilidad de los procesos del proyecto.</w:t>
+      </w:r>
+    </w:p>
+    <w:p>
+      <w:pPr>
+        <w:ind w:left="360"/>
+        <w:jc w:val="both"/>
+      </w:pPr>
+      <w:r>
+        <w:t xml:space="preserve">Los procesos son visualizados mediante tableros </w:t>
+      </w:r>
+      <w:r>
+        <w:t>“</w:t>
+      </w:r>
+      <w:r>
+        <w:t>Kanban</w:t>
+      </w:r>
+      <w:r>
+        <w:t>”</w:t>
+      </w:r>
+      <w:r>
+        <w:t>, dividiendo sus etapas en columnas donde se hace uso de etiquetas con tareas que son demandadas por el proyecto</w:t>
+      </w:r>
+      <w:r>
+        <w:t>. Permitiendo administrar el flujo de trabajo y el límite de trabajo, según lo requiera el equipo</w:t>
+      </w:r>
+      <w:r>
+        <w:t xml:space="preserve"> para solucionar o completar situaciones o tareas que aparezcan a lo largo del flujo.</w:t>
+      </w:r>
+    </w:p>
+    <w:p>
+      <w:pPr>
+        <w:ind w:left="360"/>
+        <w:jc w:val="both"/>
+      </w:pPr>
+      <w:r>
+        <w:t xml:space="preserve">El tablero Kanban básico consta de 3 a 4 columnas: </w:t>
+      </w:r>
+    </w:p>
+    <w:p>
+      <w:pPr>
+        <w:pStyle w:val="Prrafodelista"/>
+        <w:numPr>
+          <w:ilvl w:val="0"/>
+          <w:numId w:val="31"/>
+        </w:numPr>
+        <w:jc w:val="both"/>
+      </w:pPr>
+      <w:r>
+        <w:t>Por hacer (To Do)</w:t>
+      </w:r>
+    </w:p>
+    <w:p>
+      <w:pPr>
+        <w:pStyle w:val="Prrafodelista"/>
+        <w:numPr>
+          <w:ilvl w:val="0"/>
+          <w:numId w:val="31"/>
+        </w:numPr>
+        <w:jc w:val="both"/>
+        <w:rPr>
+          <w:lang w:val="en-US"/>
+        </w:rPr>
+      </w:pPr>
+      <w:r>
+        <w:rPr>
+          <w:lang w:val="en-US"/>
+        </w:rPr>
+        <w:t>En curso (In Progress/doing):</w:t>
+      </w:r>
+    </w:p>
+    <w:p>
+      <w:pPr>
+        <w:pStyle w:val="Prrafodelista"/>
+        <w:numPr>
+          <w:ilvl w:val="1"/>
+          <w:numId w:val="31"/>
+        </w:numPr>
+        <w:jc w:val="both"/>
+      </w:pPr>
+      <w:r>
+        <w:t>Trabajando (Working)</w:t>
+      </w:r>
+    </w:p>
+    <w:p>
+      <w:pPr>
+        <w:pStyle w:val="Prrafodelista"/>
+        <w:numPr>
+          <w:ilvl w:val="1"/>
+          <w:numId w:val="31"/>
+        </w:numPr>
+      </w:pPr>
+      <w:r>
+        <w:t>E</w:t>
+      </w:r>
+      <w:r>
+        <w:t>n espera</w:t>
+      </w:r>
+      <w:r>
+        <w:t xml:space="preserve"> (Waiting)</w:t>
+      </w:r>
+    </w:p>
+    <w:p>
+      <w:pPr>
+        <w:pStyle w:val="Prrafodelista"/>
+        <w:numPr>
+          <w:ilvl w:val="0"/>
+          <w:numId w:val="31"/>
+        </w:numPr>
+        <w:jc w:val="both"/>
+      </w:pPr>
+      <w:r>
+        <w:rPr>
+          <w:noProof/>
+        </w:rPr>
+        <w:pict w14:anchorId="0735BB31">
+          <v:shape id="_x0000_s1038" type="#_x0000_t202" style="position:absolute;left:0;text-align:left;margin-left:0;margin-top:214.3pt;width:468pt;height:.05pt;z-index:251663872;mso-position-horizontal-relative:text;mso-position-vertical-relative:text" stroked="f">
+            <v:textbox style="mso-fit-shape-to-text:t" inset="0,0,0,0">
+              <w:txbxContent>
+                <w:p>
+                  <w:pPr>
+                    <w:pStyle w:val="Descripcin"/>
+                    <w:jc w:val="center"/>
+                    <w:rPr>
+                      <w:color w:val="auto"/>
+                    </w:rPr>
+                  </w:pPr>
+                  <w:r>
+                    <w:rPr>
+                      <w:color w:val="auto"/>
+                    </w:rPr>
+                    <w:t xml:space="preserve">Figura </w:t>
+                  </w:r>
+                  <w:r>
+                    <w:rPr>
+                      <w:color w:val="auto"/>
+                    </w:rPr>
+                    <w:fldChar w:fldCharType="begin"/>
+                  </w:r>
+                  <w:r>
+                    <w:rPr>
+                      <w:color w:val="auto"/>
+                    </w:rPr>
+                    <w:instrText xml:space="preserve"> STYLEREF 6 \s </w:instrText>
+                  </w:r>
+                  <w:r>
+                    <w:rPr>
+                      <w:color w:val="auto"/>
+                    </w:rPr>
+                    <w:fldChar w:fldCharType="separate"/>
+                  </w:r>
+                  <w:r>
+                    <w:rPr>
+                      <w:color w:val="auto"/>
+                    </w:rPr>
+                    <w:t>6</w:t>
+                  </w:r>
+                  <w:r>
+                    <w:rPr>
+                      <w:color w:val="auto"/>
+                    </w:rPr>
+                    <w:fldChar w:fldCharType="end"/>
+                  </w:r>
+                  <w:r>
+                    <w:rPr>
+                      <w:color w:val="auto"/>
+                    </w:rPr>
+                    <w:t xml:space="preserve">.3 </w:t>
+                  </w:r>
+                  <w:r>
+                    <w:rPr>
+                      <w:color w:val="auto"/>
+                    </w:rPr>
+                    <w:t>Tablero Kanban Básico</w:t>
+                  </w:r>
+                  <w:r>
+                    <w:rPr>
+                      <w:color w:val="auto"/>
+                    </w:rPr>
+                    <w:br/>
+                    <w:t>Fuente: Elaboración Propia.</w:t>
+                  </w:r>
+                </w:p>
+              </w:txbxContent>
+            </v:textbox>
+            <w10:wrap type="topAndBottom"/>
+          </v:shape>
+        </w:pict>
+      </w:r>
+      <w:r>
+        <w:drawing>
+          <wp:anchor distT="0" distB="0" distL="114300" distR="114300" simplePos="0" relativeHeight="251657728" behindDoc="0" locked="0" layoutInCell="1" allowOverlap="1" wp14:anchorId="67D6E2D9" wp14:editId="55F95408">
+            <wp:simplePos x="0" y="0"/>
+            <wp:positionH relativeFrom="column">
+              <wp:posOffset>0</wp:posOffset>
+            </wp:positionH>
+            <wp:positionV relativeFrom="paragraph">
+              <wp:posOffset>328212</wp:posOffset>
+            </wp:positionV>
+            <wp:extent cx="5943600" cy="2336800"/>
+            <wp:effectExtent l="0" t="0" r="0" b="0"/>
+            <wp:wrapTopAndBottom/>
+            <wp:docPr id="9" name="Imagen 9"/>
+            <wp:cNvGraphicFramePr>
+              <a:graphicFrameLocks xmlns:a="http://schemas.openxmlformats.org/drawingml/2006/main" noChangeAspect="1"/>
+            </wp:cNvGraphicFramePr>
+            <a:graphic xmlns:a="http://schemas.openxmlformats.org/drawingml/2006/main">
+              <a:graphicData uri="http://schemas.openxmlformats.org/drawingml/2006/picture">
+                <pic:pic xmlns:pic="http://schemas.openxmlformats.org/drawingml/2006/picture">
+                  <pic:nvPicPr>
+                    <pic:cNvPr id="1" name=""/>
+                    <pic:cNvPicPr/>
+                  </pic:nvPicPr>
+                  <pic:blipFill>
+                    <a:blip r:embed="rId17" cstate="print">
+                      <a:extLst>
+                        <a:ext uri="{28A0092B-C50C-407E-A947-70E740481C1C}">
+                          <a14:useLocalDpi xmlns:a14="http://schemas.microsoft.com/office/drawing/2010/main" val="0"/>
+                        </a:ext>
+                      </a:extLst>
+                    </a:blip>
+                    <a:stretch>
+                      <a:fillRect/>
+                    </a:stretch>
+                  </pic:blipFill>
+                  <pic:spPr>
+                    <a:xfrm>
+                      <a:off x="0" y="0"/>
+                      <a:ext cx="5943600" cy="2336800"/>
+                    </a:xfrm>
+                    <a:prstGeom prst="rect">
+                      <a:avLst/>
+                    </a:prstGeom>
+                  </pic:spPr>
+                </pic:pic>
+              </a:graphicData>
+            </a:graphic>
+          </wp:anchor>
+        </w:drawing>
+      </w:r>
+      <w:r>
+        <w:t>Finalizado (Done)</w:t>
+      </w:r>
+    </w:p>
+    <w:p>
+      <w:pPr>
+        <w:pStyle w:val="Prrafodelista"/>
+        <w:ind w:left="0"/>
+      </w:pPr>
     </w:p>
     <w:p>
       <w:pPr>
@@ -4745,6 +5515,14 @@
       <w:r>
         <w:t>ARQUITECTURA MODELO VISTA CONTROLADOR</w:t>
       </w:r>
+      <w:r>
+        <w:t xml:space="preserve"> (MVC)</w:t>
+      </w:r>
+    </w:p>
+    <w:p>
+      <w:pPr>
+        <w:ind w:left="360"/>
+      </w:pPr>
     </w:p>
     <w:p>
       <w:pPr>
@@ -4809,339 +5587,6 @@
         <w:t>REFERENCIAS BIBLIOGRÁFICAS</w:t>
       </w:r>
     </w:p>
-    <w:p/>
-    <w:p/>
-    <w:p/>
-    <w:p/>
-    <w:p/>
-    <w:p>
-      <w:pPr>
-        <w:spacing w:after="0" w:line="240" w:lineRule="auto"/>
-        <w:rPr>
-          <w:rFonts w:ascii="Times New Roman" w:hAnsi="Times New Roman" w:cs="Times New Roman"/>
-          <w:sz w:val="24"/>
-          <w:szCs w:val="24"/>
-        </w:rPr>
-      </w:pPr>
-    </w:p>
-    <w:p>
-      <w:pPr>
-        <w:spacing w:after="0" w:line="240" w:lineRule="auto"/>
-        <w:rPr>
-          <w:rFonts w:ascii="Times New Roman" w:hAnsi="Times New Roman" w:cs="Times New Roman"/>
-          <w:sz w:val="24"/>
-          <w:szCs w:val="24"/>
-        </w:rPr>
-      </w:pPr>
-    </w:p>
-    <w:p>
-      <w:pPr>
-        <w:spacing w:after="0" w:line="240" w:lineRule="auto"/>
-        <w:rPr>
-          <w:rFonts w:ascii="Times New Roman" w:hAnsi="Times New Roman" w:cs="Times New Roman"/>
-          <w:sz w:val="24"/>
-          <w:szCs w:val="24"/>
-        </w:rPr>
-      </w:pPr>
-    </w:p>
-    <w:tbl>
-      <w:tblPr>
-        <w:tblStyle w:val="Tablaconcuadrcula"/>
-        <w:tblW w:w="0" w:type="auto"/>
-        <w:tblLook w:val="04A0" w:firstRow="1" w:lastRow="0" w:firstColumn="1" w:lastColumn="0" w:noHBand="0" w:noVBand="1"/>
-      </w:tblPr>
-      <w:tblGrid>
-        <w:gridCol w:w="2334"/>
-        <w:gridCol w:w="2574"/>
-        <w:gridCol w:w="2334"/>
-        <w:gridCol w:w="2334"/>
-      </w:tblGrid>
-      <w:tr>
-        <w:tc>
-          <w:tcPr>
-            <w:tcW w:w="2337" w:type="dxa"/>
-          </w:tcPr>
-          <w:p>
-            <w:pPr>
-              <w:rPr>
-                <w:rFonts w:ascii="Times New Roman" w:hAnsi="Times New Roman" w:cs="Times New Roman"/>
-                <w:sz w:val="24"/>
-                <w:szCs w:val="24"/>
-              </w:rPr>
-            </w:pPr>
-            <w:bookmarkStart w:id="4" w:name="_Hlk117688596"/>
-            <w:r>
-              <w:rPr>
-                <w:rFonts w:ascii="Times New Roman" w:hAnsi="Times New Roman" w:cs="Times New Roman"/>
-                <w:sz w:val="24"/>
-                <w:szCs w:val="24"/>
-              </w:rPr>
-              <w:t>GRUPOS</w:t>
-            </w:r>
-          </w:p>
-        </w:tc>
-        <w:tc>
-          <w:tcPr>
-            <w:tcW w:w="2337" w:type="dxa"/>
-          </w:tcPr>
-          <w:p>
-            <w:pPr>
-              <w:rPr>
-                <w:rFonts w:ascii="Times New Roman" w:hAnsi="Times New Roman" w:cs="Times New Roman"/>
-                <w:sz w:val="24"/>
-                <w:szCs w:val="24"/>
-              </w:rPr>
-            </w:pPr>
-            <w:r>
-              <w:rPr>
-                <w:rFonts w:ascii="Times New Roman" w:hAnsi="Times New Roman" w:cs="Times New Roman"/>
-                <w:sz w:val="24"/>
-                <w:szCs w:val="24"/>
-              </w:rPr>
-              <w:t>INTERESES</w:t>
-            </w:r>
-          </w:p>
-        </w:tc>
-        <w:tc>
-          <w:tcPr>
-            <w:tcW w:w="2338" w:type="dxa"/>
-          </w:tcPr>
-          <w:p>
-            <w:pPr>
-              <w:rPr>
-                <w:rFonts w:ascii="Times New Roman" w:hAnsi="Times New Roman" w:cs="Times New Roman"/>
-                <w:sz w:val="24"/>
-                <w:szCs w:val="24"/>
-              </w:rPr>
-            </w:pPr>
-          </w:p>
-        </w:tc>
-        <w:tc>
-          <w:tcPr>
-            <w:tcW w:w="2338" w:type="dxa"/>
-          </w:tcPr>
-          <w:p>
-            <w:pPr>
-              <w:rPr>
-                <w:rFonts w:ascii="Times New Roman" w:hAnsi="Times New Roman" w:cs="Times New Roman"/>
-                <w:sz w:val="24"/>
-                <w:szCs w:val="24"/>
-              </w:rPr>
-            </w:pPr>
-          </w:p>
-        </w:tc>
-      </w:tr>
-      <w:tr>
-        <w:tc>
-          <w:tcPr>
-            <w:tcW w:w="2337" w:type="dxa"/>
-          </w:tcPr>
-          <w:p>
-            <w:pPr>
-              <w:rPr>
-                <w:rFonts w:ascii="Times New Roman" w:hAnsi="Times New Roman" w:cs="Times New Roman"/>
-                <w:sz w:val="24"/>
-                <w:szCs w:val="24"/>
-              </w:rPr>
-            </w:pPr>
-          </w:p>
-        </w:tc>
-        <w:tc>
-          <w:tcPr>
-            <w:tcW w:w="2337" w:type="dxa"/>
-          </w:tcPr>
-          <w:p>
-            <w:pPr>
-              <w:pStyle w:val="Prrafodelista"/>
-              <w:numPr>
-                <w:ilvl w:val="0"/>
-                <w:numId w:val="10"/>
-              </w:numPr>
-              <w:spacing w:line="360" w:lineRule="auto"/>
-              <w:rPr>
-                <w:rFonts w:ascii="Times New Roman" w:hAnsi="Times New Roman" w:cs="Times New Roman"/>
-              </w:rPr>
-            </w:pPr>
-            <w:r>
-              <w:rPr>
-                <w:rFonts w:ascii="Times New Roman" w:hAnsi="Times New Roman" w:cs="Times New Roman"/>
-              </w:rPr>
-              <w:t>AGENDAR LA CONSULTA DE LOS PACIENTES.</w:t>
-            </w:r>
-          </w:p>
-          <w:p>
-            <w:pPr>
-              <w:pStyle w:val="Prrafodelista"/>
-              <w:numPr>
-                <w:ilvl w:val="0"/>
-                <w:numId w:val="10"/>
-              </w:numPr>
-              <w:spacing w:line="360" w:lineRule="auto"/>
-              <w:rPr>
-                <w:rFonts w:ascii="Times New Roman" w:hAnsi="Times New Roman" w:cs="Times New Roman"/>
-                <w:sz w:val="24"/>
-                <w:szCs w:val="24"/>
-              </w:rPr>
-            </w:pPr>
-            <w:r>
-              <w:rPr>
-                <w:rFonts w:ascii="Times New Roman" w:hAnsi="Times New Roman" w:cs="Times New Roman"/>
-              </w:rPr>
-              <w:t>REGISTRAR</w:t>
-            </w:r>
-            <w:r>
-              <w:rPr>
-                <w:rFonts w:ascii="Times New Roman" w:hAnsi="Times New Roman" w:cs="Times New Roman"/>
-              </w:rPr>
-              <w:t>,</w:t>
-            </w:r>
-            <w:r>
-              <w:rPr>
-                <w:rFonts w:ascii="Times New Roman" w:hAnsi="Times New Roman" w:cs="Times New Roman"/>
-              </w:rPr>
-              <w:t xml:space="preserve"> OBTENER</w:t>
-            </w:r>
-            <w:r>
-              <w:rPr>
-                <w:rFonts w:ascii="Times New Roman" w:hAnsi="Times New Roman" w:cs="Times New Roman"/>
-              </w:rPr>
-              <w:t xml:space="preserve"> Y EDITAR </w:t>
-            </w:r>
-            <w:r>
-              <w:rPr>
-                <w:rFonts w:ascii="Times New Roman" w:hAnsi="Times New Roman" w:cs="Times New Roman"/>
-              </w:rPr>
-              <w:t>DATOS DE FILIACIÓN DE LOS PACIENTES</w:t>
-            </w:r>
-            <w:r>
-              <w:rPr>
-                <w:rFonts w:ascii="Times New Roman" w:hAnsi="Times New Roman" w:cs="Times New Roman"/>
-                <w:sz w:val="24"/>
-                <w:szCs w:val="24"/>
-              </w:rPr>
-              <w:t>.</w:t>
-            </w:r>
-          </w:p>
-          <w:p>
-            <w:pPr>
-              <w:pStyle w:val="Prrafodelista"/>
-              <w:numPr>
-                <w:ilvl w:val="0"/>
-                <w:numId w:val="10"/>
-              </w:numPr>
-              <w:spacing w:line="360" w:lineRule="auto"/>
-              <w:rPr>
-                <w:rFonts w:ascii="Times New Roman" w:hAnsi="Times New Roman" w:cs="Times New Roman"/>
-                <w:sz w:val="24"/>
-                <w:szCs w:val="24"/>
-              </w:rPr>
-            </w:pPr>
-            <w:r>
-              <w:rPr>
-                <w:rFonts w:ascii="Times New Roman" w:hAnsi="Times New Roman" w:cs="Times New Roman"/>
-              </w:rPr>
-              <w:t>GENERAR REPORTE DE CONSULTA</w:t>
-            </w:r>
-          </w:p>
-          <w:p>
-            <w:pPr>
-              <w:rPr>
-                <w:rFonts w:ascii="Times New Roman" w:hAnsi="Times New Roman" w:cs="Times New Roman"/>
-                <w:sz w:val="24"/>
-                <w:szCs w:val="24"/>
-              </w:rPr>
-            </w:pPr>
-          </w:p>
-        </w:tc>
-        <w:tc>
-          <w:tcPr>
-            <w:tcW w:w="2338" w:type="dxa"/>
-          </w:tcPr>
-          <w:p>
-            <w:pPr>
-              <w:rPr>
-                <w:rFonts w:ascii="Times New Roman" w:hAnsi="Times New Roman" w:cs="Times New Roman"/>
-                <w:sz w:val="24"/>
-                <w:szCs w:val="24"/>
-              </w:rPr>
-            </w:pPr>
-          </w:p>
-        </w:tc>
-        <w:tc>
-          <w:tcPr>
-            <w:tcW w:w="2338" w:type="dxa"/>
-          </w:tcPr>
-          <w:p>
-            <w:pPr>
-              <w:rPr>
-                <w:rFonts w:ascii="Times New Roman" w:hAnsi="Times New Roman" w:cs="Times New Roman"/>
-                <w:sz w:val="24"/>
-                <w:szCs w:val="24"/>
-              </w:rPr>
-            </w:pPr>
-          </w:p>
-        </w:tc>
-      </w:tr>
-      <w:tr>
-        <w:tc>
-          <w:tcPr>
-            <w:tcW w:w="2337" w:type="dxa"/>
-          </w:tcPr>
-          <w:p>
-            <w:pPr>
-              <w:rPr>
-                <w:rFonts w:ascii="Times New Roman" w:hAnsi="Times New Roman" w:cs="Times New Roman"/>
-                <w:sz w:val="24"/>
-                <w:szCs w:val="24"/>
-              </w:rPr>
-            </w:pPr>
-          </w:p>
-        </w:tc>
-        <w:tc>
-          <w:tcPr>
-            <w:tcW w:w="2337" w:type="dxa"/>
-          </w:tcPr>
-          <w:p>
-            <w:pPr>
-              <w:rPr>
-                <w:rFonts w:ascii="Times New Roman" w:hAnsi="Times New Roman" w:cs="Times New Roman"/>
-                <w:sz w:val="24"/>
-                <w:szCs w:val="24"/>
-              </w:rPr>
-            </w:pPr>
-          </w:p>
-        </w:tc>
-        <w:tc>
-          <w:tcPr>
-            <w:tcW w:w="2338" w:type="dxa"/>
-          </w:tcPr>
-          <w:p>
-            <w:pPr>
-              <w:rPr>
-                <w:rFonts w:ascii="Times New Roman" w:hAnsi="Times New Roman" w:cs="Times New Roman"/>
-                <w:sz w:val="24"/>
-                <w:szCs w:val="24"/>
-              </w:rPr>
-            </w:pPr>
-          </w:p>
-        </w:tc>
-        <w:tc>
-          <w:tcPr>
-            <w:tcW w:w="2338" w:type="dxa"/>
-          </w:tcPr>
-          <w:p>
-            <w:pPr>
-              <w:rPr>
-                <w:rFonts w:ascii="Times New Roman" w:hAnsi="Times New Roman" w:cs="Times New Roman"/>
-                <w:sz w:val="24"/>
-                <w:szCs w:val="24"/>
-              </w:rPr>
-            </w:pPr>
-          </w:p>
-        </w:tc>
-      </w:tr>
-      <w:bookmarkEnd w:id="4"/>
-    </w:tbl>
     <w:p>
       <w:pPr>
         <w:spacing w:after="0" w:line="240" w:lineRule="auto"/>
@@ -5245,7 +5690,7 @@
         </w:rPr>
         <w:t xml:space="preserve">Jácome, F. (2015, 2 septiembre). Repositorio Digital Universidad Israel: Desarrollo del Sistema de Administración de Historias Clínicas del Departamento Médico de la Empresa Imprenta Mariscal Cia.Ltda. </w:t>
       </w:r>
-      <w:hyperlink r:id="rId16" w:history="1">
+      <w:hyperlink r:id="rId18" w:history="1">
         <w:r>
           <w:rPr>
             <w:rStyle w:val="Hipervnculo"/>
@@ -5292,61 +5737,17 @@
           <w:sz w:val="24"/>
           <w:szCs w:val="24"/>
         </w:rPr>
-        <w:t xml:space="preserve">Repositorio Digital - EPN: Desarrollo de un sistema web de </w:t>
-      </w:r>
-      <w:proofErr w:type="spellStart"/>
+        <w:t>Repositorio Digital - EPN: Desarrollo de un sistema web de gestion de historias clinicas en un consultorio privado de medicina general.</w:t>
+      </w:r>
       <w:r>
         <w:rPr>
           <w:rFonts w:ascii="Times New Roman" w:hAnsi="Times New Roman" w:cs="Times New Roman"/>
-          <w:i/>
-          <w:iCs/>
-          <w:sz w:val="24"/>
-          <w:szCs w:val="24"/>
-        </w:rPr>
-        <w:t>gestion</w:t>
-      </w:r>
-      <w:proofErr w:type="spellEnd"/>
-      <w:r>
-        <w:rPr>
-          <w:rFonts w:ascii="Times New Roman" w:hAnsi="Times New Roman" w:cs="Times New Roman"/>
-          <w:i/>
-          <w:iCs/>
-          <w:sz w:val="24"/>
-          <w:szCs w:val="24"/>
-        </w:rPr>
-        <w:t xml:space="preserve"> de historias </w:t>
-      </w:r>
-      <w:proofErr w:type="spellStart"/>
-      <w:r>
-        <w:rPr>
-          <w:rFonts w:ascii="Times New Roman" w:hAnsi="Times New Roman" w:cs="Times New Roman"/>
-          <w:i/>
-          <w:iCs/>
-          <w:sz w:val="24"/>
-          <w:szCs w:val="24"/>
-        </w:rPr>
-        <w:t>clinicas</w:t>
-      </w:r>
-      <w:proofErr w:type="spellEnd"/>
-      <w:r>
-        <w:rPr>
-          <w:rFonts w:ascii="Times New Roman" w:hAnsi="Times New Roman" w:cs="Times New Roman"/>
-          <w:i/>
-          <w:iCs/>
-          <w:sz w:val="24"/>
-          <w:szCs w:val="24"/>
-        </w:rPr>
-        <w:t xml:space="preserve"> en un consultorio privado de medicina general.</w:t>
-      </w:r>
-      <w:r>
-        <w:rPr>
-          <w:rFonts w:ascii="Times New Roman" w:hAnsi="Times New Roman" w:cs="Times New Roman"/>
           <w:sz w:val="24"/>
           <w:szCs w:val="24"/>
         </w:rPr>
         <w:t xml:space="preserve"> </w:t>
       </w:r>
-      <w:hyperlink r:id="rId17" w:history="1">
+      <w:hyperlink r:id="rId19" w:history="1">
         <w:r>
           <w:rPr>
             <w:rStyle w:val="Hipervnculo"/>
@@ -5383,126 +5784,44 @@
           <w:sz w:val="24"/>
           <w:szCs w:val="24"/>
         </w:rPr>
-        <w:t xml:space="preserve">Padilla, P. J. (2018, 23 enero). Repositorio Institucional </w:t>
-      </w:r>
-      <w:proofErr w:type="spellStart"/>
+        <w:t>Padilla, P. J. (2018, 23 enero). Repositorio Institucional Unicordoba</w:t>
+      </w:r>
       <w:r>
         <w:rPr>
           <w:rFonts w:ascii="Times New Roman" w:hAnsi="Times New Roman" w:cs="Times New Roman"/>
           <w:sz w:val="24"/>
           <w:szCs w:val="24"/>
         </w:rPr>
-        <w:t>Unicordoba</w:t>
-      </w:r>
-      <w:proofErr w:type="spellEnd"/>
+        <w:t>:</w:t>
+      </w:r>
+      <w:r>
+        <w:t xml:space="preserve"> </w:t>
+      </w:r>
       <w:r>
         <w:rPr>
           <w:rFonts w:ascii="Times New Roman" w:hAnsi="Times New Roman" w:cs="Times New Roman"/>
           <w:sz w:val="24"/>
           <w:szCs w:val="24"/>
         </w:rPr>
-        <w:t>:</w:t>
-      </w:r>
-      <w:r>
+        <w:t>Diseño e implementación de un sistema de administración y consulta de historias clinicas electronicas (HCE) mediante el uso de tecnologia Webservices en diversos entes de salud del municipio de Santa Cruz de Lorica - Córdoba</w:t>
+      </w:r>
+      <w:r>
+        <w:rPr>
+          <w:rFonts w:ascii="Times New Roman" w:hAnsi="Times New Roman" w:cs="Times New Roman"/>
+          <w:sz w:val="24"/>
+          <w:szCs w:val="24"/>
+        </w:rPr>
+        <w:t>.</w:t>
+      </w:r>
+      <w:r>
+        <w:rPr>
+          <w:rFonts w:ascii="Times New Roman" w:hAnsi="Times New Roman" w:cs="Times New Roman"/>
+          <w:sz w:val="24"/>
+          <w:szCs w:val="24"/>
+        </w:rPr>
         <w:t xml:space="preserve"> </w:t>
       </w:r>
-      <w:r>
-        <w:rPr>
-          <w:rFonts w:ascii="Times New Roman" w:hAnsi="Times New Roman" w:cs="Times New Roman"/>
-          <w:sz w:val="24"/>
-          <w:szCs w:val="24"/>
-        </w:rPr>
-        <w:t xml:space="preserve">Diseño e implementación de un sistema de administración y consulta de historias </w:t>
-      </w:r>
-      <w:proofErr w:type="spellStart"/>
-      <w:r>
-        <w:rPr>
-          <w:rFonts w:ascii="Times New Roman" w:hAnsi="Times New Roman" w:cs="Times New Roman"/>
-          <w:sz w:val="24"/>
-          <w:szCs w:val="24"/>
-        </w:rPr>
-        <w:t>clinicas</w:t>
-      </w:r>
-      <w:proofErr w:type="spellEnd"/>
-      <w:r>
-        <w:rPr>
-          <w:rFonts w:ascii="Times New Roman" w:hAnsi="Times New Roman" w:cs="Times New Roman"/>
-          <w:sz w:val="24"/>
-          <w:szCs w:val="24"/>
-        </w:rPr>
-        <w:t xml:space="preserve"> </w:t>
-      </w:r>
-      <w:proofErr w:type="spellStart"/>
-      <w:r>
-        <w:rPr>
-          <w:rFonts w:ascii="Times New Roman" w:hAnsi="Times New Roman" w:cs="Times New Roman"/>
-          <w:sz w:val="24"/>
-          <w:szCs w:val="24"/>
-        </w:rPr>
-        <w:t>electronicas</w:t>
-      </w:r>
-      <w:proofErr w:type="spellEnd"/>
-      <w:r>
-        <w:rPr>
-          <w:rFonts w:ascii="Times New Roman" w:hAnsi="Times New Roman" w:cs="Times New Roman"/>
-          <w:sz w:val="24"/>
-          <w:szCs w:val="24"/>
-        </w:rPr>
-        <w:t xml:space="preserve"> (HCE) mediante el uso de </w:t>
-      </w:r>
-      <w:proofErr w:type="spellStart"/>
-      <w:r>
-        <w:rPr>
-          <w:rFonts w:ascii="Times New Roman" w:hAnsi="Times New Roman" w:cs="Times New Roman"/>
-          <w:sz w:val="24"/>
-          <w:szCs w:val="24"/>
-        </w:rPr>
-        <w:t>tecnologia</w:t>
-      </w:r>
-      <w:proofErr w:type="spellEnd"/>
-      <w:r>
-        <w:rPr>
-          <w:rFonts w:ascii="Times New Roman" w:hAnsi="Times New Roman" w:cs="Times New Roman"/>
-          <w:sz w:val="24"/>
-          <w:szCs w:val="24"/>
-        </w:rPr>
-        <w:t xml:space="preserve"> </w:t>
-      </w:r>
-      <w:proofErr w:type="spellStart"/>
-      <w:r>
-        <w:rPr>
-          <w:rFonts w:ascii="Times New Roman" w:hAnsi="Times New Roman" w:cs="Times New Roman"/>
-          <w:sz w:val="24"/>
-          <w:szCs w:val="24"/>
-        </w:rPr>
-        <w:t>Webservices</w:t>
-      </w:r>
-      <w:proofErr w:type="spellEnd"/>
-      <w:r>
-        <w:rPr>
-          <w:rFonts w:ascii="Times New Roman" w:hAnsi="Times New Roman" w:cs="Times New Roman"/>
-          <w:sz w:val="24"/>
-          <w:szCs w:val="24"/>
-        </w:rPr>
-        <w:t xml:space="preserve"> en diversos entes de salud del municipio de Santa Cruz de Lorica - Córdoba</w:t>
-      </w:r>
-      <w:r>
-        <w:rPr>
-          <w:rFonts w:ascii="Times New Roman" w:hAnsi="Times New Roman" w:cs="Times New Roman"/>
-          <w:sz w:val="24"/>
-          <w:szCs w:val="24"/>
-        </w:rPr>
-        <w:t>.</w:t>
-      </w:r>
-      <w:r>
-        <w:rPr>
-          <w:rFonts w:ascii="Times New Roman" w:hAnsi="Times New Roman" w:cs="Times New Roman"/>
-          <w:sz w:val="24"/>
-          <w:szCs w:val="24"/>
-        </w:rPr>
-        <w:t xml:space="preserve"> </w:t>
-      </w:r>
-      <w:hyperlink r:id="rId18" w:history="1">
+      <w:hyperlink r:id="rId20" w:history="1">
         <w:r>
           <w:rPr>
             <w:rStyle w:val="Hipervnculo"/>
@@ -5560,7 +5879,7 @@
         </w:rPr>
         <w:t xml:space="preserve">. </w:t>
       </w:r>
-      <w:hyperlink r:id="rId19" w:history="1">
+      <w:hyperlink r:id="rId21" w:history="1">
         <w:r>
           <w:rPr>
             <w:rStyle w:val="Hipervnculo"/>
@@ -5600,7 +5919,7 @@
         </w:rPr>
         <w:t xml:space="preserve">Flores, G. P. (2018, 26 junio). Sistema web de administración de historias clínicas Caso: “centro médico quirúrgico Erzengel”. </w:t>
       </w:r>
-      <w:hyperlink r:id="rId20" w:history="1">
+      <w:hyperlink r:id="rId22" w:history="1">
         <w:r>
           <w:rPr>
             <w:rStyle w:val="Hipervnculo"/>
@@ -5629,6 +5948,7 @@
           <w:rFonts w:ascii="Times New Roman" w:hAnsi="Times New Roman" w:cs="Times New Roman"/>
           <w:sz w:val="24"/>
           <w:szCs w:val="24"/>
+          <w:lang w:val="en-US"/>
         </w:rPr>
       </w:pPr>
       <w:bookmarkStart w:id="5" w:name="_Hlk118922003"/>
@@ -5649,7 +5969,91 @@
         </w:rPr>
         <w:t xml:space="preserve">clínicas. </w:t>
       </w:r>
-      <w:hyperlink r:id="rId21" w:history="1">
+      <w:hyperlink r:id="rId23" w:history="1">
+        <w:r>
+          <w:rPr>
+            <w:rStyle w:val="Hipervnculo"/>
+            <w:rFonts w:ascii="Times New Roman" w:hAnsi="Times New Roman" w:cs="Times New Roman"/>
+            <w:sz w:val="24"/>
+            <w:szCs w:val="24"/>
+            <w:lang w:val="en-US"/>
+          </w:rPr>
+          <w:t>https://repositorio.umsa.bo/xmlui/handle/123456789/8179</w:t>
+        </w:r>
+      </w:hyperlink>
+    </w:p>
+    <w:p>
+      <w:pPr>
+        <w:spacing w:after="0" w:line="240" w:lineRule="auto"/>
+        <w:rPr>
+          <w:rFonts w:ascii="Times New Roman" w:hAnsi="Times New Roman" w:cs="Times New Roman"/>
+          <w:sz w:val="24"/>
+          <w:szCs w:val="24"/>
+          <w:lang w:val="en-US"/>
+        </w:rPr>
+      </w:pPr>
+    </w:p>
+    <w:p>
+      <w:pPr>
+        <w:spacing w:after="0" w:line="240" w:lineRule="auto"/>
+        <w:rPr>
+          <w:rFonts w:ascii="Times New Roman" w:hAnsi="Times New Roman" w:cs="Times New Roman"/>
+          <w:sz w:val="24"/>
+          <w:szCs w:val="24"/>
+          <w:lang w:val="en-US"/>
+        </w:rPr>
+      </w:pPr>
+      <w:r>
+        <w:rPr>
+          <w:rFonts w:ascii="Times New Roman" w:hAnsi="Times New Roman" w:cs="Times New Roman"/>
+          <w:sz w:val="24"/>
+          <w:szCs w:val="24"/>
+          <w:lang w:val="en-US"/>
+        </w:rPr>
+        <w:t xml:space="preserve">The Agile Unified Process (AUP) Home Page. (s. f.). Ambysoft Inc. </w:t>
+      </w:r>
+      <w:hyperlink r:id="rId24" w:history="1">
+        <w:r>
+          <w:rPr>
+            <w:rStyle w:val="Hipervnculo"/>
+            <w:rFonts w:ascii="Times New Roman" w:hAnsi="Times New Roman" w:cs="Times New Roman"/>
+            <w:sz w:val="24"/>
+            <w:szCs w:val="24"/>
+            <w:lang w:val="en-US"/>
+          </w:rPr>
+          <w:t>http://www.ambysoft.com/unifiedprocess/agileUP.html</w:t>
+        </w:r>
+      </w:hyperlink>
+    </w:p>
+    <w:p>
+      <w:pPr>
+        <w:spacing w:after="0" w:line="240" w:lineRule="auto"/>
+        <w:rPr>
+          <w:rFonts w:ascii="Times New Roman" w:hAnsi="Times New Roman" w:cs="Times New Roman"/>
+          <w:sz w:val="24"/>
+          <w:szCs w:val="24"/>
+          <w:lang w:val="en-US"/>
+        </w:rPr>
+      </w:pPr>
+    </w:p>
+    <w:p>
+      <w:pPr>
+        <w:spacing w:after="0" w:line="240" w:lineRule="auto"/>
+        <w:rPr>
+          <w:rFonts w:ascii="Times New Roman" w:hAnsi="Times New Roman" w:cs="Times New Roman"/>
+          <w:sz w:val="24"/>
+          <w:szCs w:val="24"/>
+        </w:rPr>
+      </w:pPr>
+      <w:r>
+        <w:rPr>
+          <w:rFonts w:ascii="Times New Roman" w:hAnsi="Times New Roman" w:cs="Times New Roman"/>
+          <w:sz w:val="24"/>
+          <w:szCs w:val="24"/>
+        </w:rPr>
+        <w:t xml:space="preserve">Todos los diagramas UML. Teoría y ejemplos. (2022, 16 agosto). DiagramasUML.com. </w:t>
+      </w:r>
+      <w:hyperlink r:id="rId25" w:history="1">
         <w:r>
           <w:rPr>
             <w:rStyle w:val="Hipervnculo"/>
@@ -5657,7 +6061,7 @@
             <w:sz w:val="24"/>
             <w:szCs w:val="24"/>
           </w:rPr>
-          <w:t>https://repositorio.umsa.bo/xmlui/handle/123456789/8179</w:t>
+          <w:t>https://diagramasuml.com</w:t>
         </w:r>
       </w:hyperlink>
     </w:p>
@@ -5678,6 +6082,7 @@
           <w:rFonts w:ascii="Times New Roman" w:hAnsi="Times New Roman" w:cs="Times New Roman"/>
           <w:sz w:val="24"/>
           <w:szCs w:val="24"/>
+          <w:lang w:val="en-US"/>
         </w:rPr>
       </w:pPr>
       <w:r>
@@ -5685,28 +6090,11 @@
           <w:rFonts w:ascii="Times New Roman" w:hAnsi="Times New Roman" w:cs="Times New Roman"/>
           <w:sz w:val="24"/>
           <w:szCs w:val="24"/>
-        </w:rPr>
-        <w:t xml:space="preserve">The Agile Unified Process (AUP) Home Page. (s. f.). </w:t>
-      </w:r>
-      <w:proofErr w:type="spellStart"/>
-      <w:r>
-        <w:rPr>
-          <w:rFonts w:ascii="Times New Roman" w:hAnsi="Times New Roman" w:cs="Times New Roman"/>
-          <w:sz w:val="24"/>
-          <w:szCs w:val="24"/>
-        </w:rPr>
-        <w:t>Ambysoft</w:t>
-      </w:r>
-      <w:proofErr w:type="spellEnd"/>
-      <w:r>
-        <w:rPr>
-          <w:rFonts w:ascii="Times New Roman" w:hAnsi="Times New Roman" w:cs="Times New Roman"/>
-          <w:sz w:val="24"/>
-          <w:szCs w:val="24"/>
-        </w:rPr>
-        <w:t xml:space="preserve"> Inc. </w:t>
-      </w:r>
-      <w:hyperlink r:id="rId22" w:history="1">
+          <w:lang w:val="en-US"/>
+        </w:rPr>
+        <w:t xml:space="preserve">Fakhroutdinov, K. (2013, 25 noviembre). UML 2.5 Diagrams Overview. </w:t>
+      </w:r>
+      <w:hyperlink r:id="rId26" w:history="1">
         <w:r>
           <w:rPr>
             <w:rStyle w:val="Hipervnculo"/>
@@ -5714,7 +6102,7 @@
             <w:sz w:val="24"/>
             <w:szCs w:val="24"/>
           </w:rPr>
-          <w:t>http://www.ambysoft.com/unifiedprocess/agileUP.html</w:t>
+          <w:t>https://www.uml-diagrams.org/uml-25-diagrams.html</w:t>
         </w:r>
       </w:hyperlink>
     </w:p>
@@ -5735,11 +6123,29 @@
           <w:rFonts w:ascii="Times New Roman" w:hAnsi="Times New Roman" w:cs="Times New Roman"/>
           <w:sz w:val="24"/>
           <w:szCs w:val="24"/>
-        </w:rPr>
-      </w:pPr>
+          <w:lang w:val="en-US"/>
+        </w:rPr>
+      </w:pPr>
+      <w:r>
+        <w:rPr>
+          <w:rFonts w:ascii="Times New Roman" w:hAnsi="Times New Roman" w:cs="Times New Roman"/>
+          <w:sz w:val="24"/>
+          <w:szCs w:val="24"/>
+        </w:rPr>
+        <w:t xml:space="preserve">Debrauwer, L., &amp; Van der Heyde, F. (2016). UML 2.5: iniciación, ejemplos y ejercicios corregidos. </w:t>
+      </w:r>
+      <w:r>
+        <w:rPr>
+          <w:rFonts w:ascii="Times New Roman" w:hAnsi="Times New Roman" w:cs="Times New Roman"/>
+          <w:sz w:val="24"/>
+          <w:szCs w:val="24"/>
+          <w:lang w:val="en-US"/>
+        </w:rPr>
+        <w:t>Ediciones ENI.</w:t>
+      </w:r>
     </w:p>
     <w:sectPr>
-      <w:headerReference w:type="default" r:id="rId23"/>
+      <w:headerReference w:type="default" r:id="rId27"/>
       <w:pgSz w:w="12240" w:h="15840" w:code="1"/>
       <w:pgMar w:top="1440" w:right="1440" w:bottom="1440" w:left="1440" w:header="709" w:footer="709" w:gutter="0"/>
       <w:pgNumType w:start="1"/>
@@ -6043,6 +6449,101 @@
     </w:lvl>
   </w:abstractNum>
   <w:abstractNum w:abstractNumId="1" w15:restartNumberingAfterBreak="0">
+    <w:nsid w:val="0A4073AF"/>
+    <w:multiLevelType w:val="multilevel"/>
+    <w:tmpl w:val="0C0A0025"/>
+    <w:lvl w:ilvl="0">
+      <w:start w:val="1"/>
+      <w:numFmt w:val="decimal"/>
+      <w:pStyle w:val="Ttulo1"/>
+      <w:lvlText w:val="%1"/>
+      <w:lvlJc w:val="left"/>
+      <w:pPr>
+        <w:ind w:left="432" w:hanging="432"/>
+      </w:pPr>
+    </w:lvl>
+    <w:lvl w:ilvl="1">
+      <w:start w:val="1"/>
+      <w:numFmt w:val="decimal"/>
+      <w:pStyle w:val="Ttulo2"/>
+      <w:lvlText w:val="%1.%2"/>
+      <w:lvlJc w:val="left"/>
+      <w:pPr>
+        <w:ind w:left="576" w:hanging="576"/>
+      </w:pPr>
+    </w:lvl>
+    <w:lvl w:ilvl="2">
+      <w:start w:val="1"/>
+      <w:numFmt w:val="decimal"/>
+      <w:pStyle w:val="Ttulo3"/>
+      <w:lvlText w:val="%1.%2.%3"/>
+      <w:lvlJc w:val="left"/>
+      <w:pPr>
+        <w:ind w:left="720" w:hanging="720"/>
+      </w:pPr>
+    </w:lvl>
+    <w:lvl w:ilvl="3">
+      <w:start w:val="1"/>
+      <w:numFmt w:val="decimal"/>
+      <w:pStyle w:val="Ttulo4"/>
+      <w:lvlText w:val="%1.%2.%3.%4"/>
+      <w:lvlJc w:val="left"/>
+      <w:pPr>
+        <w:ind w:left="864" w:hanging="864"/>
+      </w:pPr>
+    </w:lvl>
+    <w:lvl w:ilvl="4">
+      <w:start w:val="1"/>
+      <w:numFmt w:val="decimal"/>
+      <w:pStyle w:val="Ttulo5"/>
+      <w:lvlText w:val="%1.%2.%3.%4.%5"/>
+      <w:lvlJc w:val="left"/>
+      <w:pPr>
+        <w:ind w:left="1008" w:hanging="1008"/>
+      </w:pPr>
+    </w:lvl>
+    <w:lvl w:ilvl="5">
+      <w:start w:val="1"/>
+      <w:numFmt w:val="decimal"/>
+      <w:pStyle w:val="Ttulo6"/>
+      <w:lvlText w:val="%1.%2.%3.%4.%5.%6"/>
+      <w:lvlJc w:val="left"/>
+      <w:pPr>
+        <w:ind w:left="1152" w:hanging="1152"/>
+      </w:pPr>
+    </w:lvl>
+    <w:lvl w:ilvl="6">
+      <w:start w:val="1"/>
+      <w:numFmt w:val="decimal"/>
+      <w:pStyle w:val="Ttulo7"/>
+      <w:lvlText w:val="%1.%2.%3.%4.%5.%6.%7"/>
+      <w:lvlJc w:val="left"/>
+      <w:pPr>
+        <w:ind w:left="1296" w:hanging="1296"/>
+      </w:pPr>
+    </w:lvl>
+    <w:lvl w:ilvl="7">
+      <w:start w:val="1"/>
+      <w:numFmt w:val="decimal"/>
+      <w:pStyle w:val="Ttulo8"/>
+      <w:lvlText w:val="%1.%2.%3.%4.%5.%6.%7.%8"/>
+      <w:lvlJc w:val="left"/>
+      <w:pPr>
+        <w:ind w:left="1440" w:hanging="1440"/>
+      </w:pPr>
+    </w:lvl>
+    <w:lvl w:ilvl="8">
+      <w:start w:val="1"/>
+      <w:numFmt w:val="decimal"/>
+      <w:pStyle w:val="Ttulo9"/>
+      <w:lvlText w:val="%1.%2.%3.%4.%5.%6.%7.%8.%9"/>
+      <w:lvlJc w:val="left"/>
+      <w:pPr>
+        <w:ind w:left="1584" w:hanging="1584"/>
+      </w:pPr>
+    </w:lvl>
+  </w:abstractNum>
+  <w:abstractNum w:abstractNumId="2" w15:restartNumberingAfterBreak="0">
     <w:nsid w:val="0AD375A4"/>
     <w:multiLevelType w:val="hybridMultilevel"/>
     <w:tmpl w:val="E8162DE4"/>
@@ -6155,7 +6656,7 @@
       </w:rPr>
     </w:lvl>
   </w:abstractNum>
-  <w:abstractNum w:abstractNumId="2" w15:restartNumberingAfterBreak="0">
+  <w:abstractNum w:abstractNumId="3" w15:restartNumberingAfterBreak="0">
     <w:nsid w:val="1A1C4EAB"/>
     <w:multiLevelType w:val="multilevel"/>
     <w:tmpl w:val="ADAC10F8"/>
@@ -6241,7 +6742,7 @@
       </w:pPr>
     </w:lvl>
   </w:abstractNum>
-  <w:abstractNum w:abstractNumId="3" w15:restartNumberingAfterBreak="0">
+  <w:abstractNum w:abstractNumId="4" w15:restartNumberingAfterBreak="0">
     <w:nsid w:val="1FEE2525"/>
     <w:multiLevelType w:val="hybridMultilevel"/>
     <w:tmpl w:val="5B7875BC"/>
@@ -6354,7 +6855,7 @@
       </w:rPr>
     </w:lvl>
   </w:abstractNum>
-  <w:abstractNum w:abstractNumId="4" w15:restartNumberingAfterBreak="0">
+  <w:abstractNum w:abstractNumId="5" w15:restartNumberingAfterBreak="0">
     <w:nsid w:val="227F27E3"/>
     <w:multiLevelType w:val="multilevel"/>
     <w:tmpl w:val="D14A9C58"/>
@@ -6440,7 +6941,7 @@
       </w:pPr>
     </w:lvl>
   </w:abstractNum>
-  <w:abstractNum w:abstractNumId="5" w15:restartNumberingAfterBreak="0">
+  <w:abstractNum w:abstractNumId="6" w15:restartNumberingAfterBreak="0">
     <w:nsid w:val="259A304D"/>
     <w:multiLevelType w:val="multilevel"/>
     <w:tmpl w:val="0C0A001F"/>
@@ -6526,7 +7027,7 @@
       </w:pPr>
     </w:lvl>
   </w:abstractNum>
-  <w:abstractNum w:abstractNumId="6" w15:restartNumberingAfterBreak="0">
+  <w:abstractNum w:abstractNumId="7" w15:restartNumberingAfterBreak="0">
     <w:nsid w:val="29AB46B2"/>
     <w:multiLevelType w:val="multilevel"/>
     <w:tmpl w:val="0C0A001F"/>
@@ -6612,7 +7113,93 @@
       </w:pPr>
     </w:lvl>
   </w:abstractNum>
-  <w:abstractNum w:abstractNumId="7" w15:restartNumberingAfterBreak="0">
+  <w:abstractNum w:abstractNumId="8" w15:restartNumberingAfterBreak="0">
+    <w:nsid w:val="2D2775A0"/>
+    <w:multiLevelType w:val="multilevel"/>
+    <w:tmpl w:val="0C0A001F"/>
+    <w:lvl w:ilvl="0">
+      <w:start w:val="1"/>
+      <w:numFmt w:val="decimal"/>
+      <w:lvlText w:val="%1."/>
+      <w:lvlJc w:val="left"/>
+      <w:pPr>
+        <w:ind w:left="360" w:hanging="360"/>
+      </w:pPr>
+    </w:lvl>
+    <w:lvl w:ilvl="1">
+      <w:start w:val="1"/>
+      <w:numFmt w:val="decimal"/>
+      <w:lvlText w:val="%1.%2."/>
+      <w:lvlJc w:val="left"/>
+      <w:pPr>
+        <w:ind w:left="792" w:hanging="432"/>
+      </w:pPr>
+    </w:lvl>
+    <w:lvl w:ilvl="2">
+      <w:start w:val="1"/>
+      <w:numFmt w:val="decimal"/>
+      <w:lvlText w:val="%1.%2.%3."/>
+      <w:lvlJc w:val="left"/>
+      <w:pPr>
+        <w:ind w:left="1224" w:hanging="504"/>
+      </w:pPr>
+    </w:lvl>
+    <w:lvl w:ilvl="3">
+      <w:start w:val="1"/>
+      <w:numFmt w:val="decimal"/>
+      <w:lvlText w:val="%1.%2.%3.%4."/>
+      <w:lvlJc w:val="left"/>
+      <w:pPr>
+        <w:ind w:left="1728" w:hanging="648"/>
+      </w:pPr>
+    </w:lvl>
+    <w:lvl w:ilvl="4">
+      <w:start w:val="1"/>
+      <w:numFmt w:val="decimal"/>
+      <w:lvlText w:val="%1.%2.%3.%4.%5."/>
+      <w:lvlJc w:val="left"/>
+      <w:pPr>
+        <w:ind w:left="2232" w:hanging="792"/>
+      </w:pPr>
+    </w:lvl>
+    <w:lvl w:ilvl="5">
+      <w:start w:val="1"/>
+      <w:numFmt w:val="decimal"/>
+      <w:lvlText w:val="%1.%2.%3.%4.%5.%6."/>
+      <w:lvlJc w:val="left"/>
+      <w:pPr>
+        <w:ind w:left="2736" w:hanging="936"/>
+      </w:pPr>
+    </w:lvl>
+    <w:lvl w:ilvl="6">
+      <w:start w:val="1"/>
+      <w:numFmt w:val="decimal"/>
+      <w:lvlText w:val="%1.%2.%3.%4.%5.%6.%7."/>
+      <w:lvlJc w:val="left"/>
+      <w:pPr>
+        <w:ind w:left="3240" w:hanging="1080"/>
+      </w:pPr>
+    </w:lvl>
+    <w:lvl w:ilvl="7">
+      <w:start w:val="1"/>
+      <w:numFmt w:val="decimal"/>
+      <w:lvlText w:val="%1.%2.%3.%4.%5.%6.%7.%8."/>
+      <w:lvlJc w:val="left"/>
+      <w:pPr>
+        <w:ind w:left="3744" w:hanging="1224"/>
+      </w:pPr>
+    </w:lvl>
+    <w:lvl w:ilvl="8">
+      <w:start w:val="1"/>
+      <w:numFmt w:val="decimal"/>
+      <w:lvlText w:val="%1.%2.%3.%4.%5.%6.%7.%8.%9."/>
+      <w:lvlJc w:val="left"/>
+      <w:pPr>
+        <w:ind w:left="4320" w:hanging="1440"/>
+      </w:pPr>
+    </w:lvl>
+  </w:abstractNum>
+  <w:abstractNum w:abstractNumId="9" w15:restartNumberingAfterBreak="0">
     <w:nsid w:val="368A02CE"/>
     <w:multiLevelType w:val="multilevel"/>
     <w:tmpl w:val="400A001F"/>
@@ -6698,7 +7285,7 @@
       </w:pPr>
     </w:lvl>
   </w:abstractNum>
-  <w:abstractNum w:abstractNumId="8" w15:restartNumberingAfterBreak="0">
+  <w:abstractNum w:abstractNumId="10" w15:restartNumberingAfterBreak="0">
     <w:nsid w:val="37AC0E34"/>
     <w:multiLevelType w:val="hybridMultilevel"/>
     <w:tmpl w:val="27007F96"/>
@@ -6811,7 +7398,7 @@
       </w:rPr>
     </w:lvl>
   </w:abstractNum>
-  <w:abstractNum w:abstractNumId="9" w15:restartNumberingAfterBreak="0">
+  <w:abstractNum w:abstractNumId="11" w15:restartNumberingAfterBreak="0">
     <w:nsid w:val="3BE45EDF"/>
     <w:multiLevelType w:val="multilevel"/>
     <w:tmpl w:val="0C0A001F"/>
@@ -6897,10 +7484,10 @@
       </w:pPr>
     </w:lvl>
   </w:abstractNum>
-  <w:abstractNum w:abstractNumId="10" w15:restartNumberingAfterBreak="0">
+  <w:abstractNum w:abstractNumId="12" w15:restartNumberingAfterBreak="0">
     <w:nsid w:val="42310813"/>
     <w:multiLevelType w:val="hybridMultilevel"/>
-    <w:tmpl w:val="C1BAAA00"/>
+    <w:tmpl w:val="ABD0E62C"/>
     <w:lvl w:ilvl="0" w:tplc="580A0001">
       <w:start w:val="1"/>
       <w:numFmt w:val="bullet"/>
@@ -7010,7 +7597,7 @@
       </w:rPr>
     </w:lvl>
   </w:abstractNum>
-  <w:abstractNum w:abstractNumId="11" w15:restartNumberingAfterBreak="0">
+  <w:abstractNum w:abstractNumId="13" w15:restartNumberingAfterBreak="0">
     <w:nsid w:val="48D019D0"/>
     <w:multiLevelType w:val="hybridMultilevel"/>
     <w:tmpl w:val="23BC5AB4"/>
@@ -7123,7 +7710,7 @@
       </w:rPr>
     </w:lvl>
   </w:abstractNum>
-  <w:abstractNum w:abstractNumId="12" w15:restartNumberingAfterBreak="0">
+  <w:abstractNum w:abstractNumId="14" w15:restartNumberingAfterBreak="0">
     <w:nsid w:val="4CDE1B64"/>
     <w:multiLevelType w:val="multilevel"/>
     <w:tmpl w:val="400A001F"/>
@@ -7209,7 +7796,7 @@
       </w:pPr>
     </w:lvl>
   </w:abstractNum>
-  <w:abstractNum w:abstractNumId="13" w15:restartNumberingAfterBreak="0">
+  <w:abstractNum w:abstractNumId="15" w15:restartNumberingAfterBreak="0">
     <w:nsid w:val="4DBB41FB"/>
     <w:multiLevelType w:val="multilevel"/>
     <w:tmpl w:val="400A001F"/>
@@ -7295,7 +7882,7 @@
       </w:pPr>
     </w:lvl>
   </w:abstractNum>
-  <w:abstractNum w:abstractNumId="14" w15:restartNumberingAfterBreak="0">
+  <w:abstractNum w:abstractNumId="16" w15:restartNumberingAfterBreak="0">
     <w:nsid w:val="4F2E6239"/>
     <w:multiLevelType w:val="multilevel"/>
     <w:tmpl w:val="400A001F"/>
@@ -7381,7 +7968,7 @@
       </w:pPr>
     </w:lvl>
   </w:abstractNum>
-  <w:abstractNum w:abstractNumId="15" w15:restartNumberingAfterBreak="0">
+  <w:abstractNum w:abstractNumId="17" w15:restartNumberingAfterBreak="0">
     <w:nsid w:val="4FB33A88"/>
     <w:multiLevelType w:val="multilevel"/>
     <w:tmpl w:val="400A001F"/>
@@ -7467,7 +8054,7 @@
       </w:pPr>
     </w:lvl>
   </w:abstractNum>
-  <w:abstractNum w:abstractNumId="16" w15:restartNumberingAfterBreak="0">
+  <w:abstractNum w:abstractNumId="18" w15:restartNumberingAfterBreak="0">
     <w:nsid w:val="515B5B10"/>
     <w:multiLevelType w:val="multilevel"/>
     <w:tmpl w:val="00923838"/>
@@ -7580,7 +8167,93 @@
       </w:rPr>
     </w:lvl>
   </w:abstractNum>
-  <w:abstractNum w:abstractNumId="17" w15:restartNumberingAfterBreak="0">
+  <w:abstractNum w:abstractNumId="19" w15:restartNumberingAfterBreak="0">
+    <w:nsid w:val="517540AB"/>
+    <w:multiLevelType w:val="multilevel"/>
+    <w:tmpl w:val="0C0A001F"/>
+    <w:lvl w:ilvl="0">
+      <w:start w:val="1"/>
+      <w:numFmt w:val="decimal"/>
+      <w:lvlText w:val="%1."/>
+      <w:lvlJc w:val="left"/>
+      <w:pPr>
+        <w:ind w:left="360" w:hanging="360"/>
+      </w:pPr>
+    </w:lvl>
+    <w:lvl w:ilvl="1">
+      <w:start w:val="1"/>
+      <w:numFmt w:val="decimal"/>
+      <w:lvlText w:val="%1.%2."/>
+      <w:lvlJc w:val="left"/>
+      <w:pPr>
+        <w:ind w:left="792" w:hanging="432"/>
+      </w:pPr>
+    </w:lvl>
+    <w:lvl w:ilvl="2">
+      <w:start w:val="1"/>
+      <w:numFmt w:val="decimal"/>
+      <w:lvlText w:val="%1.%2.%3."/>
+      <w:lvlJc w:val="left"/>
+      <w:pPr>
+        <w:ind w:left="1224" w:hanging="504"/>
+      </w:pPr>
+    </w:lvl>
+    <w:lvl w:ilvl="3">
+      <w:start w:val="1"/>
+      <w:numFmt w:val="decimal"/>
+      <w:lvlText w:val="%1.%2.%3.%4."/>
+      <w:lvlJc w:val="left"/>
+      <w:pPr>
+        <w:ind w:left="1728" w:hanging="648"/>
+      </w:pPr>
+    </w:lvl>
+    <w:lvl w:ilvl="4">
+      <w:start w:val="1"/>
+      <w:numFmt w:val="decimal"/>
+      <w:lvlText w:val="%1.%2.%3.%4.%5."/>
+      <w:lvlJc w:val="left"/>
+      <w:pPr>
+        <w:ind w:left="2232" w:hanging="792"/>
+      </w:pPr>
+    </w:lvl>
+    <w:lvl w:ilvl="5">
+      <w:start w:val="1"/>
+      <w:numFmt w:val="decimal"/>
+      <w:lvlText w:val="%1.%2.%3.%4.%5.%6."/>
+      <w:lvlJc w:val="left"/>
+      <w:pPr>
+        <w:ind w:left="2736" w:hanging="936"/>
+      </w:pPr>
+    </w:lvl>
+    <w:lvl w:ilvl="6">
+      <w:start w:val="1"/>
+      <w:numFmt w:val="decimal"/>
+      <w:lvlText w:val="%1.%2.%3.%4.%5.%6.%7."/>
+      <w:lvlJc w:val="left"/>
+      <w:pPr>
+        <w:ind w:left="3240" w:hanging="1080"/>
+      </w:pPr>
+    </w:lvl>
+    <w:lvl w:ilvl="7">
+      <w:start w:val="1"/>
+      <w:numFmt w:val="decimal"/>
+      <w:lvlText w:val="%1.%2.%3.%4.%5.%6.%7.%8."/>
+      <w:lvlJc w:val="left"/>
+      <w:pPr>
+        <w:ind w:left="3744" w:hanging="1224"/>
+      </w:pPr>
+    </w:lvl>
+    <w:lvl w:ilvl="8">
+      <w:start w:val="1"/>
+      <w:numFmt w:val="decimal"/>
+      <w:lvlText w:val="%1.%2.%3.%4.%5.%6.%7.%8.%9."/>
+      <w:lvlJc w:val="left"/>
+      <w:pPr>
+        <w:ind w:left="4320" w:hanging="1440"/>
+      </w:pPr>
+    </w:lvl>
+  </w:abstractNum>
+  <w:abstractNum w:abstractNumId="20" w15:restartNumberingAfterBreak="0">
     <w:nsid w:val="51E4684B"/>
     <w:multiLevelType w:val="multilevel"/>
     <w:tmpl w:val="0C0A001F"/>
@@ -7666,7 +8339,7 @@
       </w:pPr>
     </w:lvl>
   </w:abstractNum>
-  <w:abstractNum w:abstractNumId="18" w15:restartNumberingAfterBreak="0">
+  <w:abstractNum w:abstractNumId="21" w15:restartNumberingAfterBreak="0">
     <w:nsid w:val="53470109"/>
     <w:multiLevelType w:val="multilevel"/>
     <w:tmpl w:val="0C0A001F"/>
@@ -7752,7 +8425,120 @@
       </w:pPr>
     </w:lvl>
   </w:abstractNum>
-  <w:abstractNum w:abstractNumId="19" w15:restartNumberingAfterBreak="0">
+  <w:abstractNum w:abstractNumId="22" w15:restartNumberingAfterBreak="0">
+    <w:nsid w:val="56B94781"/>
+    <w:multiLevelType w:val="hybridMultilevel"/>
+    <w:tmpl w:val="D21AC50C"/>
+    <w:lvl w:ilvl="0" w:tplc="580A0001">
+      <w:start w:val="1"/>
+      <w:numFmt w:val="bullet"/>
+      <w:lvlText w:val=""/>
+      <w:lvlJc w:val="left"/>
+      <w:pPr>
+        <w:ind w:left="1440" w:hanging="360"/>
+      </w:pPr>
+      <w:rPr>
+        <w:rFonts w:ascii="Symbol" w:hAnsi="Symbol" w:hint="default"/>
+      </w:rPr>
+    </w:lvl>
+    <w:lvl w:ilvl="1" w:tplc="0C0A0003">
+      <w:start w:val="1"/>
+      <w:numFmt w:val="bullet"/>
+      <w:lvlText w:val="o"/>
+      <w:lvlJc w:val="left"/>
+      <w:pPr>
+        <w:ind w:left="1800" w:hanging="360"/>
+      </w:pPr>
+      <w:rPr>
+        <w:rFonts w:ascii="Courier New" w:hAnsi="Courier New" w:cs="Courier New" w:hint="default"/>
+      </w:rPr>
+    </w:lvl>
+    <w:lvl w:ilvl="2" w:tplc="0C0A0005" w:tentative="1">
+      <w:start w:val="1"/>
+      <w:numFmt w:val="bullet"/>
+      <w:lvlText w:val=""/>
+      <w:lvlJc w:val="left"/>
+      <w:pPr>
+        <w:ind w:left="2520" w:hanging="360"/>
+      </w:pPr>
+      <w:rPr>
+        <w:rFonts w:ascii="Wingdings" w:hAnsi="Wingdings" w:hint="default"/>
+      </w:rPr>
+    </w:lvl>
+    <w:lvl w:ilvl="3" w:tplc="0C0A0001" w:tentative="1">
+      <w:start w:val="1"/>
+      <w:numFmt w:val="bullet"/>
+      <w:lvlText w:val=""/>
+      <w:lvlJc w:val="left"/>
+      <w:pPr>
+        <w:ind w:left="3240" w:hanging="360"/>
+      </w:pPr>
+      <w:rPr>
+        <w:rFonts w:ascii="Symbol" w:hAnsi="Symbol" w:hint="default"/>
+      </w:rPr>
+    </w:lvl>
+    <w:lvl w:ilvl="4" w:tplc="0C0A0003" w:tentative="1">
+      <w:start w:val="1"/>
+      <w:numFmt w:val="bullet"/>
+      <w:lvlText w:val="o"/>
+      <w:lvlJc w:val="left"/>
+      <w:pPr>
+        <w:ind w:left="3960" w:hanging="360"/>
+      </w:pPr>
+      <w:rPr>
+        <w:rFonts w:ascii="Courier New" w:hAnsi="Courier New" w:cs="Courier New" w:hint="default"/>
+      </w:rPr>
+    </w:lvl>
+    <w:lvl w:ilvl="5" w:tplc="0C0A0005" w:tentative="1">
+      <w:start w:val="1"/>
+      <w:numFmt w:val="bullet"/>
+      <w:lvlText w:val=""/>
+      <w:lvlJc w:val="left"/>
+      <w:pPr>
+        <w:ind w:left="4680" w:hanging="360"/>
+      </w:pPr>
+      <w:rPr>
+        <w:rFonts w:ascii="Wingdings" w:hAnsi="Wingdings" w:hint="default"/>
+      </w:rPr>
+    </w:lvl>
+    <w:lvl w:ilvl="6" w:tplc="0C0A0001" w:tentative="1">
+      <w:start w:val="1"/>
+      <w:numFmt w:val="bullet"/>
+      <w:lvlText w:val=""/>
+      <w:lvlJc w:val="left"/>
+      <w:pPr>
+        <w:ind w:left="5400" w:hanging="360"/>
+      </w:pPr>
+      <w:rPr>
+        <w:rFonts w:ascii="Symbol" w:hAnsi="Symbol" w:hint="default"/>
+      </w:rPr>
+    </w:lvl>
+    <w:lvl w:ilvl="7" w:tplc="0C0A0003" w:tentative="1">
+      <w:start w:val="1"/>
+      <w:numFmt w:val="bullet"/>
+      <w:lvlText w:val="o"/>
+      <w:lvlJc w:val="left"/>
+      <w:pPr>
+        <w:ind w:left="6120" w:hanging="360"/>
+      </w:pPr>
+      <w:rPr>
+        <w:rFonts w:ascii="Courier New" w:hAnsi="Courier New" w:cs="Courier New" w:hint="default"/>
+      </w:rPr>
+    </w:lvl>
+    <w:lvl w:ilvl="8" w:tplc="0C0A0005" w:tentative="1">
+      <w:start w:val="1"/>
+      <w:numFmt w:val="bullet"/>
+      <w:lvlText w:val=""/>
+      <w:lvlJc w:val="left"/>
+      <w:pPr>
+        <w:ind w:left="6840" w:hanging="360"/>
+      </w:pPr>
+      <w:rPr>
+        <w:rFonts w:ascii="Wingdings" w:hAnsi="Wingdings" w:hint="default"/>
+      </w:rPr>
+    </w:lvl>
+  </w:abstractNum>
+  <w:abstractNum w:abstractNumId="23" w15:restartNumberingAfterBreak="0">
     <w:nsid w:val="59ED15DB"/>
     <w:multiLevelType w:val="multilevel"/>
     <w:tmpl w:val="0C0A001F"/>
@@ -7838,7 +8624,120 @@
       </w:pPr>
     </w:lvl>
   </w:abstractNum>
-  <w:abstractNum w:abstractNumId="20" w15:restartNumberingAfterBreak="0">
+  <w:abstractNum w:abstractNumId="24" w15:restartNumberingAfterBreak="0">
+    <w:nsid w:val="631C6983"/>
+    <w:multiLevelType w:val="hybridMultilevel"/>
+    <w:tmpl w:val="1FD6D224"/>
+    <w:lvl w:ilvl="0" w:tplc="580A0001">
+      <w:start w:val="1"/>
+      <w:numFmt w:val="bullet"/>
+      <w:lvlText w:val=""/>
+      <w:lvlJc w:val="left"/>
+      <w:pPr>
+        <w:ind w:left="1364" w:hanging="360"/>
+      </w:pPr>
+      <w:rPr>
+        <w:rFonts w:ascii="Symbol" w:hAnsi="Symbol" w:hint="default"/>
+      </w:rPr>
+    </w:lvl>
+    <w:lvl w:ilvl="1" w:tplc="0C0A0003" w:tentative="1">
+      <w:start w:val="1"/>
+      <w:numFmt w:val="bullet"/>
+      <w:lvlText w:val="o"/>
+      <w:lvlJc w:val="left"/>
+      <w:pPr>
+        <w:ind w:left="1724" w:hanging="360"/>
+      </w:pPr>
+      <w:rPr>
+        <w:rFonts w:ascii="Courier New" w:hAnsi="Courier New" w:cs="Courier New" w:hint="default"/>
+      </w:rPr>
+    </w:lvl>
+    <w:lvl w:ilvl="2" w:tplc="0C0A0005" w:tentative="1">
+      <w:start w:val="1"/>
+      <w:numFmt w:val="bullet"/>
+      <w:lvlText w:val=""/>
+      <w:lvlJc w:val="left"/>
+      <w:pPr>
+        <w:ind w:left="2444" w:hanging="360"/>
+      </w:pPr>
+      <w:rPr>
+        <w:rFonts w:ascii="Wingdings" w:hAnsi="Wingdings" w:hint="default"/>
+      </w:rPr>
+    </w:lvl>
+    <w:lvl w:ilvl="3" w:tplc="0C0A0001" w:tentative="1">
+      <w:start w:val="1"/>
+      <w:numFmt w:val="bullet"/>
+      <w:lvlText w:val=""/>
+      <w:lvlJc w:val="left"/>
+      <w:pPr>
+        <w:ind w:left="3164" w:hanging="360"/>
+      </w:pPr>
+      <w:rPr>
+        <w:rFonts w:ascii="Symbol" w:hAnsi="Symbol" w:hint="default"/>
+      </w:rPr>
+    </w:lvl>
+    <w:lvl w:ilvl="4" w:tplc="0C0A0003" w:tentative="1">
+      <w:start w:val="1"/>
+      <w:numFmt w:val="bullet"/>
+      <w:lvlText w:val="o"/>
+      <w:lvlJc w:val="left"/>
+      <w:pPr>
+        <w:ind w:left="3884" w:hanging="360"/>
+      </w:pPr>
+      <w:rPr>
+        <w:rFonts w:ascii="Courier New" w:hAnsi="Courier New" w:cs="Courier New" w:hint="default"/>
+      </w:rPr>
+    </w:lvl>
+    <w:lvl w:ilvl="5" w:tplc="0C0A0005" w:tentative="1">
+      <w:start w:val="1"/>
+      <w:numFmt w:val="bullet"/>
+      <w:lvlText w:val=""/>
+      <w:lvlJc w:val="left"/>
+      <w:pPr>
+        <w:ind w:left="4604" w:hanging="360"/>
+      </w:pPr>
+      <w:rPr>
+        <w:rFonts w:ascii="Wingdings" w:hAnsi="Wingdings" w:hint="default"/>
+      </w:rPr>
+    </w:lvl>
+    <w:lvl w:ilvl="6" w:tplc="0C0A0001" w:tentative="1">
+      <w:start w:val="1"/>
+      <w:numFmt w:val="bullet"/>
+      <w:lvlText w:val=""/>
+      <w:lvlJc w:val="left"/>
+      <w:pPr>
+        <w:ind w:left="5324" w:hanging="360"/>
+      </w:pPr>
+      <w:rPr>
+        <w:rFonts w:ascii="Symbol" w:hAnsi="Symbol" w:hint="default"/>
+      </w:rPr>
+    </w:lvl>
+    <w:lvl w:ilvl="7" w:tplc="0C0A0003" w:tentative="1">
+      <w:start w:val="1"/>
+      <w:numFmt w:val="bullet"/>
+      <w:lvlText w:val="o"/>
+      <w:lvlJc w:val="left"/>
+      <w:pPr>
+        <w:ind w:left="6044" w:hanging="360"/>
+      </w:pPr>
+      <w:rPr>
+        <w:rFonts w:ascii="Courier New" w:hAnsi="Courier New" w:cs="Courier New" w:hint="default"/>
+      </w:rPr>
+    </w:lvl>
+    <w:lvl w:ilvl="8" w:tplc="0C0A0005" w:tentative="1">
+      <w:start w:val="1"/>
+      <w:numFmt w:val="bullet"/>
+      <w:lvlText w:val=""/>
+      <w:lvlJc w:val="left"/>
+      <w:pPr>
+        <w:ind w:left="6764" w:hanging="360"/>
+      </w:pPr>
+      <w:rPr>
+        <w:rFonts w:ascii="Wingdings" w:hAnsi="Wingdings" w:hint="default"/>
+      </w:rPr>
+    </w:lvl>
+  </w:abstractNum>
+  <w:abstractNum w:abstractNumId="25" w15:restartNumberingAfterBreak="0">
     <w:nsid w:val="6F294EE2"/>
     <w:multiLevelType w:val="multilevel"/>
     <w:tmpl w:val="0C0A001F"/>
@@ -7924,7 +8823,7 @@
       </w:pPr>
     </w:lvl>
   </w:abstractNum>
-  <w:abstractNum w:abstractNumId="21" w15:restartNumberingAfterBreak="0">
+  <w:abstractNum w:abstractNumId="26" w15:restartNumberingAfterBreak="0">
     <w:nsid w:val="71440EA5"/>
     <w:multiLevelType w:val="hybridMultilevel"/>
     <w:tmpl w:val="0D46A8FA"/>
@@ -8010,7 +8909,7 @@
       </w:pPr>
     </w:lvl>
   </w:abstractNum>
-  <w:abstractNum w:abstractNumId="22" w15:restartNumberingAfterBreak="0">
+  <w:abstractNum w:abstractNumId="27" w15:restartNumberingAfterBreak="0">
     <w:nsid w:val="761C64D2"/>
     <w:multiLevelType w:val="multilevel"/>
     <w:tmpl w:val="0C0A001F"/>
@@ -8096,7 +8995,7 @@
       </w:pPr>
     </w:lvl>
   </w:abstractNum>
-  <w:abstractNum w:abstractNumId="23" w15:restartNumberingAfterBreak="0">
+  <w:abstractNum w:abstractNumId="28" w15:restartNumberingAfterBreak="0">
     <w:nsid w:val="78BC06B2"/>
     <w:multiLevelType w:val="hybridMultilevel"/>
     <w:tmpl w:val="1C7AF20A"/>
@@ -8209,7 +9108,7 @@
       </w:rPr>
     </w:lvl>
   </w:abstractNum>
-  <w:abstractNum w:abstractNumId="24" w15:restartNumberingAfterBreak="0">
+  <w:abstractNum w:abstractNumId="29" w15:restartNumberingAfterBreak="0">
     <w:nsid w:val="79CD048D"/>
     <w:multiLevelType w:val="multilevel"/>
     <w:tmpl w:val="400A001F"/>
@@ -8295,7 +9194,7 @@
       </w:pPr>
     </w:lvl>
   </w:abstractNum>
-  <w:abstractNum w:abstractNumId="25" w15:restartNumberingAfterBreak="0">
+  <w:abstractNum w:abstractNumId="30" w15:restartNumberingAfterBreak="0">
     <w:nsid w:val="7F095FC5"/>
     <w:multiLevelType w:val="hybridMultilevel"/>
     <w:tmpl w:val="BF5472DA"/>
@@ -8409,82 +9308,97 @@
     </w:lvl>
   </w:abstractNum>
   <w:num w:numId="1" w16cid:durableId="1149789126">
-    <w:abstractNumId w:val="21"/>
+    <w:abstractNumId w:val="26"/>
   </w:num>
   <w:num w:numId="2" w16cid:durableId="111441806">
-    <w:abstractNumId w:val="16"/>
+    <w:abstractNumId w:val="18"/>
   </w:num>
   <w:num w:numId="3" w16cid:durableId="1941134486">
     <w:abstractNumId w:val="0"/>
   </w:num>
   <w:num w:numId="4" w16cid:durableId="235751028">
+    <w:abstractNumId w:val="5"/>
+  </w:num>
+  <w:num w:numId="5" w16cid:durableId="119766561">
+    <w:abstractNumId w:val="3"/>
+  </w:num>
+  <w:num w:numId="6" w16cid:durableId="1520314202">
+    <w:abstractNumId w:val="23"/>
+  </w:num>
+  <w:num w:numId="7" w16cid:durableId="1029527653">
+    <w:abstractNumId w:val="27"/>
+  </w:num>
+  <w:num w:numId="8" w16cid:durableId="716247198">
+    <w:abstractNumId w:val="7"/>
+  </w:num>
+  <w:num w:numId="9" w16cid:durableId="38675054">
+    <w:abstractNumId w:val="2"/>
+  </w:num>
+  <w:num w:numId="10" w16cid:durableId="2051876109">
+    <w:abstractNumId w:val="13"/>
+  </w:num>
+  <w:num w:numId="11" w16cid:durableId="82148530">
+    <w:abstractNumId w:val="30"/>
+  </w:num>
+  <w:num w:numId="12" w16cid:durableId="645092896">
+    <w:abstractNumId w:val="20"/>
+  </w:num>
+  <w:num w:numId="13" w16cid:durableId="1676876746">
+    <w:abstractNumId w:val="21"/>
+  </w:num>
+  <w:num w:numId="14" w16cid:durableId="827747886">
+    <w:abstractNumId w:val="6"/>
+  </w:num>
+  <w:num w:numId="15" w16cid:durableId="1219779510">
     <w:abstractNumId w:val="4"/>
   </w:num>
-  <w:num w:numId="5" w16cid:durableId="119766561">
-    <w:abstractNumId w:val="2"/>
+  <w:num w:numId="16" w16cid:durableId="1222785552">
+    <w:abstractNumId w:val="11"/>
   </w:num>
-  <w:num w:numId="6" w16cid:durableId="1520314202">
+  <w:num w:numId="17" w16cid:durableId="748232954">
+    <w:abstractNumId w:val="14"/>
+  </w:num>
+  <w:num w:numId="18" w16cid:durableId="1267690332">
+    <w:abstractNumId w:val="25"/>
+  </w:num>
+  <w:num w:numId="19" w16cid:durableId="1143498840">
+    <w:abstractNumId w:val="10"/>
+  </w:num>
+  <w:num w:numId="20" w16cid:durableId="1470897782">
+    <w:abstractNumId w:val="17"/>
+  </w:num>
+  <w:num w:numId="21" w16cid:durableId="2067992458">
+    <w:abstractNumId w:val="16"/>
+  </w:num>
+  <w:num w:numId="22" w16cid:durableId="788747362">
+    <w:abstractNumId w:val="29"/>
+  </w:num>
+  <w:num w:numId="23" w16cid:durableId="1421214284">
+    <w:abstractNumId w:val="15"/>
+  </w:num>
+  <w:num w:numId="24" w16cid:durableId="1494030765">
+    <w:abstractNumId w:val="9"/>
+  </w:num>
+  <w:num w:numId="25" w16cid:durableId="1340348893">
+    <w:abstractNumId w:val="28"/>
+  </w:num>
+  <w:num w:numId="26" w16cid:durableId="1822769678">
+    <w:abstractNumId w:val="12"/>
+  </w:num>
+  <w:num w:numId="27" w16cid:durableId="541941661">
+    <w:abstractNumId w:val="24"/>
+  </w:num>
+  <w:num w:numId="28" w16cid:durableId="69470330">
     <w:abstractNumId w:val="19"/>
   </w:num>
-  <w:num w:numId="7" w16cid:durableId="1029527653">
-    <w:abstractNumId w:val="22"/>
-  </w:num>
-  <w:num w:numId="8" w16cid:durableId="716247198">
-    <w:abstractNumId w:val="6"/>
-  </w:num>
-  <w:num w:numId="9" w16cid:durableId="38675054">
+  <w:num w:numId="29" w16cid:durableId="755396128">
     <w:abstractNumId w:val="1"/>
   </w:num>
-  <w:num w:numId="10" w16cid:durableId="2051876109">
-    <w:abstractNumId w:val="11"/>
-  </w:num>
-  <w:num w:numId="11" w16cid:durableId="82148530">
-    <w:abstractNumId w:val="25"/>
-  </w:num>
-  <w:num w:numId="12" w16cid:durableId="645092896">
-    <w:abstractNumId w:val="17"/>
-  </w:num>
-  <w:num w:numId="13" w16cid:durableId="1676876746">
-    <w:abstractNumId w:val="18"/>
-  </w:num>
-  <w:num w:numId="14" w16cid:durableId="827747886">
-    <w:abstractNumId w:val="5"/>
-  </w:num>
-  <w:num w:numId="15" w16cid:durableId="1219779510">
-    <w:abstractNumId w:val="3"/>
-  </w:num>
-  <w:num w:numId="16" w16cid:durableId="1222785552">
-    <w:abstractNumId w:val="9"/>
-  </w:num>
-  <w:num w:numId="17" w16cid:durableId="748232954">
-    <w:abstractNumId w:val="12"/>
-  </w:num>
-  <w:num w:numId="18" w16cid:durableId="1267690332">
-    <w:abstractNumId w:val="20"/>
-  </w:num>
-  <w:num w:numId="19" w16cid:durableId="1143498840">
+  <w:num w:numId="30" w16cid:durableId="885335927">
     <w:abstractNumId w:val="8"/>
   </w:num>
-  <w:num w:numId="20" w16cid:durableId="1470897782">
-    <w:abstractNumId w:val="15"/>
-  </w:num>
-  <w:num w:numId="21" w16cid:durableId="2067992458">
-    <w:abstractNumId w:val="14"/>
-  </w:num>
-  <w:num w:numId="22" w16cid:durableId="788747362">
-    <w:abstractNumId w:val="24"/>
-  </w:num>
-  <w:num w:numId="23" w16cid:durableId="1421214284">
-    <w:abstractNumId w:val="13"/>
-  </w:num>
-  <w:num w:numId="24" w16cid:durableId="1494030765">
-    <w:abstractNumId w:val="7"/>
-  </w:num>
-  <w:num w:numId="25" w16cid:durableId="1340348893">
-    <w:abstractNumId w:val="23"/>
-  </w:num>
-  <w:num w:numId="26" w16cid:durableId="1822769678">
-    <w:abstractNumId w:val="10"/>
+  <w:num w:numId="31" w16cid:durableId="470171840">
+    <w:abstractNumId w:val="22"/>
   </w:num>
 </w:numbering>
 </file>
@@ -8897,6 +9811,9 @@
     <w:qFormat/>
     <w:rsid w:val="007D1F65"/>
     <w:pPr>
+      <w:numPr>
+        <w:numId w:val="29"/>
+      </w:numPr>
       <w:outlineLvl w:val="0"/>
     </w:pPr>
     <w:rPr>
@@ -8937,6 +9854,10 @@
     <w:pPr>
       <w:keepNext/>
       <w:keepLines/>
+      <w:numPr>
+        <w:ilvl w:val="2"/>
+        <w:numId w:val="29"/>
+      </w:numPr>
       <w:spacing w:before="40" w:after="0"/>
       <w:outlineLvl w:val="2"/>
     </w:pPr>
@@ -8959,6 +9880,10 @@
     <w:pPr>
       <w:keepNext/>
       <w:keepLines/>
+      <w:numPr>
+        <w:ilvl w:val="3"/>
+        <w:numId w:val="29"/>
+      </w:numPr>
       <w:spacing w:before="40" w:after="0"/>
       <w:outlineLvl w:val="3"/>
     </w:pPr>
@@ -8981,6 +9906,10 @@
     <w:pPr>
       <w:keepNext/>
       <w:keepLines/>
+      <w:numPr>
+        <w:ilvl w:val="4"/>
+        <w:numId w:val="29"/>
+      </w:numPr>
       <w:spacing w:before="40" w:after="0"/>
       <w:outlineLvl w:val="4"/>
     </w:pPr>
@@ -9001,6 +9930,10 @@
     <w:pPr>
       <w:keepNext/>
       <w:keepLines/>
+      <w:numPr>
+        <w:ilvl w:val="5"/>
+        <w:numId w:val="29"/>
+      </w:numPr>
       <w:spacing w:before="40" w:after="0"/>
       <w:outlineLvl w:val="5"/>
     </w:pPr>
@@ -9022,6 +9955,10 @@
     <w:pPr>
       <w:keepNext/>
       <w:keepLines/>
+      <w:numPr>
+        <w:ilvl w:val="6"/>
+        <w:numId w:val="29"/>
+      </w:numPr>
       <w:spacing w:before="40" w:after="0"/>
       <w:outlineLvl w:val="6"/>
     </w:pPr>
@@ -9045,6 +9982,10 @@
     <w:pPr>
       <w:keepNext/>
       <w:keepLines/>
+      <w:numPr>
+        <w:ilvl w:val="7"/>
+        <w:numId w:val="29"/>
+      </w:numPr>
       <w:spacing w:before="40" w:after="0"/>
       <w:outlineLvl w:val="7"/>
     </w:pPr>
@@ -9068,6 +10009,10 @@
     <w:pPr>
       <w:keepNext/>
       <w:keepLines/>
+      <w:numPr>
+        <w:ilvl w:val="8"/>
+        <w:numId w:val="29"/>
+      </w:numPr>
       <w:spacing w:before="40" w:after="0"/>
       <w:outlineLvl w:val="8"/>
     </w:pPr>

</xml_diff>